<commit_message>
some modification to add more general description
</commit_message>
<xml_diff>
--- a/品沃数字化管理建议和用例.docx
+++ b/品沃数字化管理建议和用例.docx
@@ -491,9 +491,6 @@
           <w:ilvl w:val="1"/>
           <w:numId w:val="1"/>
         </w:numPr>
-        <w:rPr>
-          <w:rFonts w:hint="eastAsia"/>
-        </w:rPr>
       </w:pPr>
       <w:r>
         <w:rPr>
@@ -506,18 +503,12 @@
       <w:pPr>
         <w:pStyle w:val="ListParagraph"/>
         <w:ind w:left="1440"/>
-        <w:rPr>
-          <w:rFonts w:hint="eastAsia"/>
-        </w:rPr>
       </w:pPr>
     </w:p>
     <w:p>
       <w:pPr>
         <w:pStyle w:val="ListParagraph"/>
         <w:ind w:left="1440"/>
-        <w:rPr>
-          <w:rFonts w:hint="eastAsia"/>
-        </w:rPr>
       </w:pPr>
     </w:p>
     <w:p>
@@ -784,9 +775,6 @@
     <w:p>
       <w:pPr>
         <w:pStyle w:val="Heading1"/>
-        <w:rPr>
-          <w:rFonts w:hint="eastAsia"/>
-        </w:rPr>
       </w:pPr>
       <w:r>
         <w:rPr>
@@ -803,11 +791,6 @@
       </w:r>
     </w:p>
     <w:p>
-      <w:pPr>
-        <w:rPr>
-          <w:rFonts w:hint="eastAsia"/>
-        </w:rPr>
-      </w:pPr>
       <w:r>
         <w:rPr>
           <w:rFonts w:hint="eastAsia"/>
@@ -822,9 +805,6 @@
           <w:ilvl w:val="0"/>
           <w:numId w:val="2"/>
         </w:numPr>
-        <w:rPr>
-          <w:rFonts w:hint="eastAsia"/>
-        </w:rPr>
       </w:pPr>
       <w:r>
         <w:rPr>
@@ -960,6 +940,48 @@
       <w:pPr>
         <w:pStyle w:val="ListParagraph"/>
         <w:numPr>
+          <w:ilvl w:val="2"/>
+          <w:numId w:val="2"/>
+        </w:numPr>
+        <w:rPr>
+          <w:rFonts w:hint="eastAsia"/>
+        </w:rPr>
+      </w:pPr>
+      <w:r>
+        <w:rPr>
+          <w:rFonts w:hint="eastAsia"/>
+        </w:rPr>
+        <w:t>产品管理就是提供产品明细的列表，在数据中存放。每一种类型的产品（油）都有对应的唯一表示（</w:t>
+      </w:r>
+      <w:r>
+        <w:rPr>
+          <w:rFonts w:hint="eastAsia"/>
+        </w:rPr>
+        <w:t>id</w:t>
+      </w:r>
+      <w:r>
+        <w:rPr>
+          <w:rFonts w:hint="eastAsia"/>
+        </w:rPr>
+        <w:t>），根据该</w:t>
+      </w:r>
+      <w:r>
+        <w:rPr>
+          <w:rFonts w:hint="eastAsia"/>
+        </w:rPr>
+        <w:t>id</w:t>
+      </w:r>
+      <w:r>
+        <w:rPr>
+          <w:rFonts w:hint="eastAsia"/>
+        </w:rPr>
+        <w:t>直接可以调出油的包装，容量（毫升），价格等参数。</w:t>
+      </w:r>
+    </w:p>
+    <w:p>
+      <w:pPr>
+        <w:pStyle w:val="ListParagraph"/>
+        <w:numPr>
           <w:ilvl w:val="1"/>
           <w:numId w:val="2"/>
         </w:numPr>
@@ -971,154 +993,34 @@
         <w:rPr>
           <w:rFonts w:hint="eastAsia"/>
         </w:rPr>
-        <w:t>库存系统管理：</w:t>
-      </w:r>
-    </w:p>
-    <w:p>
-      <w:pPr>
-        <w:pStyle w:val="ListParagraph"/>
-        <w:numPr>
-          <w:ilvl w:val="2"/>
-          <w:numId w:val="2"/>
-        </w:numPr>
-        <w:rPr>
-          <w:rFonts w:hint="eastAsia"/>
-        </w:rPr>
-      </w:pPr>
-      <w:r>
-        <w:rPr>
-          <w:rFonts w:hint="eastAsia"/>
-        </w:rPr>
-        <w:t>库存系统不依赖生产线／厂房与仓库的物理位置</w:t>
-      </w:r>
-      <w:r>
-        <w:rPr>
-          <w:rFonts w:hint="eastAsia"/>
-        </w:rPr>
-        <w:t>（即生产线和仓库可以在一起，也可以分离）。系统的</w:t>
-      </w:r>
-      <w:r>
-        <w:rPr>
-          <w:rFonts w:hint="eastAsia"/>
-        </w:rPr>
-        <w:t>主要目的是用来跟踪每天入库，出库的数量，其中入库来</w:t>
-      </w:r>
-      <w:r>
-        <w:rPr>
-          <w:rFonts w:hint="eastAsia"/>
-        </w:rPr>
-        <w:t>自生产线每天产出</w:t>
-      </w:r>
-      <w:r>
-        <w:rPr>
-          <w:rFonts w:hint="eastAsia"/>
-        </w:rPr>
-        <w:t>的</w:t>
-      </w:r>
-      <w:r>
-        <w:rPr>
-          <w:rFonts w:hint="eastAsia"/>
-        </w:rPr>
-        <w:t>产品，出库则来自门店的进货单</w:t>
-      </w:r>
-      <w:r>
-        <w:rPr>
-          <w:rFonts w:hint="eastAsia"/>
-        </w:rPr>
-        <w:t>以及线上交易所产的订单。</w:t>
-      </w:r>
-    </w:p>
-    <w:p>
-      <w:pPr>
-        <w:pStyle w:val="ListParagraph"/>
-        <w:numPr>
-          <w:ilvl w:val="2"/>
-          <w:numId w:val="2"/>
-        </w:numPr>
-        <w:rPr>
-          <w:rFonts w:hint="eastAsia"/>
-        </w:rPr>
-      </w:pPr>
-      <w:r>
-        <w:rPr>
-          <w:rFonts w:hint="eastAsia"/>
-        </w:rPr>
-        <w:t>库存系统的核心</w:t>
-      </w:r>
-      <w:r>
-        <w:rPr>
-          <w:rFonts w:hint="eastAsia"/>
-        </w:rPr>
-        <w:t>作用是跟踪</w:t>
-      </w:r>
-      <w:r>
-        <w:rPr>
-          <w:rFonts w:hint="eastAsia"/>
-        </w:rPr>
-        <w:t>产品</w:t>
-      </w:r>
-      <w:r>
-        <w:rPr>
-          <w:rFonts w:hint="eastAsia"/>
-        </w:rPr>
-        <w:t>的生命周期</w:t>
-      </w:r>
-      <w:r>
-        <w:rPr>
-          <w:rFonts w:hint="eastAsia"/>
-        </w:rPr>
-        <w:t>，</w:t>
-      </w:r>
-      <w:r>
-        <w:t xml:space="preserve"> </w:t>
-      </w:r>
-      <w:r>
-        <w:rPr>
-          <w:rFonts w:hint="eastAsia"/>
-        </w:rPr>
-        <w:t>如</w:t>
-      </w:r>
-      <w:r>
-        <w:t>1000</w:t>
-      </w:r>
-      <w:r>
-        <w:rPr>
-          <w:rFonts w:hint="eastAsia"/>
-        </w:rPr>
-        <w:t>件</w:t>
-      </w:r>
-      <w:r>
-        <w:t xml:space="preserve"> A</w:t>
-      </w:r>
-      <w:r>
-        <w:rPr>
-          <w:rFonts w:hint="eastAsia"/>
-        </w:rPr>
-        <w:t>类型的</w:t>
-      </w:r>
-      <w:r>
-        <w:rPr>
-          <w:rFonts w:hint="eastAsia"/>
-        </w:rPr>
-        <w:t>油从生产线产出后</w:t>
-      </w:r>
-      <w:r>
-        <w:rPr>
-          <w:rFonts w:hint="eastAsia"/>
-        </w:rPr>
-        <w:t>，</w:t>
-      </w:r>
-      <w:r>
-        <w:rPr>
-          <w:rFonts w:hint="eastAsia"/>
-        </w:rPr>
-        <w:t>使用</w:t>
-      </w:r>
-      <w:r>
-        <w:rPr>
-          <w:rFonts w:hint="eastAsia"/>
-        </w:rPr>
-        <w:t>条形码扫描后入库</w:t>
+        <w:t>门店产品存量管理：</w:t>
+      </w:r>
+    </w:p>
+    <w:p>
+      <w:pPr>
+        <w:pStyle w:val="ListParagraph"/>
+        <w:numPr>
+          <w:ilvl w:val="2"/>
+          <w:numId w:val="2"/>
+        </w:numPr>
+        <w:rPr>
+          <w:rFonts w:hint="eastAsia"/>
+        </w:rPr>
+      </w:pPr>
+      <w:r>
+        <w:rPr>
+          <w:rFonts w:hint="eastAsia"/>
+        </w:rPr>
+        <w:t>门店应该和超市一样具有支持条形码扫描的支付管理系统。进货卖货都直接扫描二维码和后台数据库交互，做到数量和账目一一对应，可精确到任意时间对账（一般为一天），比如</w:t>
+      </w:r>
+      <w:r>
+        <w:t>A</w:t>
+      </w:r>
+      <w:r>
+        <w:rPr>
+          <w:rFonts w:hint="eastAsia"/>
+        </w:rPr>
+        <w:t>类产品今天卖出去了几件，对应的收入是多少</w:t>
       </w:r>
       <w:r>
         <w:rPr>
@@ -1126,407 +1028,53 @@
         </w:rPr>
         <w:t>。</w:t>
       </w:r>
-      <w:r>
-        <w:rPr>
-          <w:rFonts w:hint="eastAsia"/>
-        </w:rPr>
-        <w:t>线</w:t>
-      </w:r>
-      <w:r>
-        <w:rPr>
-          <w:rFonts w:hint="eastAsia"/>
-        </w:rPr>
-        <w:t>上</w:t>
-      </w:r>
-      <w:r>
-        <w:rPr>
-          <w:rFonts w:hint="eastAsia"/>
-        </w:rPr>
-        <w:t>交易</w:t>
-      </w:r>
-      <w:r>
-        <w:rPr>
-          <w:rFonts w:hint="eastAsia"/>
-        </w:rPr>
-        <w:t>系统（天猫，一号店）</w:t>
-      </w:r>
-      <w:r>
-        <w:rPr>
-          <w:rFonts w:hint="eastAsia"/>
-        </w:rPr>
-        <w:t>产生</w:t>
-      </w:r>
-      <w:r>
-        <w:rPr>
-          <w:rFonts w:hint="eastAsia"/>
-        </w:rPr>
-        <w:t>订单</w:t>
-      </w:r>
-      <w:r>
-        <w:rPr>
-          <w:rFonts w:hint="eastAsia"/>
-        </w:rPr>
-        <w:t>需求</w:t>
-      </w:r>
-      <w:r>
-        <w:rPr>
-          <w:rFonts w:hint="eastAsia"/>
-        </w:rPr>
-        <w:t>500</w:t>
-      </w:r>
-      <w:r>
-        <w:rPr>
-          <w:rFonts w:hint="eastAsia"/>
-        </w:rPr>
-        <w:t>件，徐家汇实体店发现店内</w:t>
-      </w:r>
-      <w:r>
-        <w:t>A</w:t>
-      </w:r>
-      <w:r>
-        <w:rPr>
-          <w:rFonts w:hint="eastAsia"/>
-        </w:rPr>
-        <w:t>产品数量不足，查询库存系统发现剩余</w:t>
-      </w:r>
-      <w:r>
-        <w:rPr>
-          <w:rFonts w:hint="eastAsia"/>
-        </w:rPr>
-        <w:t>500</w:t>
-      </w:r>
-      <w:r>
-        <w:rPr>
-          <w:rFonts w:hint="eastAsia"/>
-        </w:rPr>
-        <w:t>件后提交</w:t>
-      </w:r>
-      <w:r>
-        <w:rPr>
-          <w:rFonts w:hint="eastAsia"/>
-        </w:rPr>
-        <w:t>进货需求</w:t>
-      </w:r>
-      <w:r>
-        <w:rPr>
-          <w:rFonts w:hint="eastAsia"/>
-        </w:rPr>
-        <w:t>200</w:t>
-      </w:r>
-      <w:r>
-        <w:rPr>
-          <w:rFonts w:hint="eastAsia"/>
-        </w:rPr>
-        <w:t>件。</w:t>
-      </w:r>
-      <w:r>
-        <w:rPr>
-          <w:rFonts w:hint="eastAsia"/>
-        </w:rPr>
-        <w:t>此时库存管理员</w:t>
-      </w:r>
-      <w:r>
-        <w:rPr>
-          <w:rFonts w:hint="eastAsia"/>
-        </w:rPr>
-        <w:t>在</w:t>
-      </w:r>
-      <w:r>
-        <w:rPr>
-          <w:rFonts w:hint="eastAsia"/>
-        </w:rPr>
-        <w:t>处理完线上线下的订单需求后，实际</w:t>
-      </w:r>
-      <w:r>
-        <w:t>A</w:t>
-      </w:r>
-      <w:r>
-        <w:rPr>
-          <w:rFonts w:hint="eastAsia"/>
-        </w:rPr>
-        <w:t>库存为</w:t>
-      </w:r>
-      <w:r>
-        <w:rPr>
-          <w:rFonts w:hint="eastAsia"/>
-        </w:rPr>
-        <w:t>1000-500-200 = 300</w:t>
-      </w:r>
-      <w:r>
-        <w:rPr>
-          <w:rFonts w:hint="eastAsia"/>
-        </w:rPr>
-        <w:t>件。</w:t>
-      </w:r>
-    </w:p>
-    <w:p>
-      <w:pPr>
-        <w:pStyle w:val="ListParagraph"/>
-        <w:numPr>
-          <w:ilvl w:val="2"/>
-          <w:numId w:val="2"/>
-        </w:numPr>
-        <w:rPr>
-          <w:rFonts w:hint="eastAsia"/>
-        </w:rPr>
-      </w:pPr>
-      <w:r>
-        <w:rPr>
-          <w:rFonts w:hint="eastAsia"/>
-        </w:rPr>
-        <w:t>上述</w:t>
-      </w:r>
-      <w:r>
-        <w:t>B</w:t>
-      </w:r>
-      <w:r>
-        <w:rPr>
-          <w:rFonts w:hint="eastAsia"/>
-        </w:rPr>
-        <w:t>中，库存管理员</w:t>
-      </w:r>
-      <w:r>
-        <w:rPr>
-          <w:rFonts w:hint="eastAsia"/>
-        </w:rPr>
-        <w:t>需要分别对</w:t>
-      </w:r>
-      <w:r>
-        <w:rPr>
-          <w:rFonts w:hint="eastAsia"/>
-        </w:rPr>
-        <w:t>500</w:t>
-      </w:r>
-      <w:r>
-        <w:rPr>
-          <w:rFonts w:hint="eastAsia"/>
-        </w:rPr>
-        <w:t>件线上订单需求以及</w:t>
-      </w:r>
-      <w:r>
-        <w:rPr>
-          <w:rFonts w:hint="eastAsia"/>
-        </w:rPr>
-        <w:t>200</w:t>
-      </w:r>
-      <w:r>
-        <w:rPr>
-          <w:rFonts w:hint="eastAsia"/>
-        </w:rPr>
-        <w:t>件实体店进货单进行处理，处理方式如下：</w:t>
-      </w:r>
-    </w:p>
-    <w:p>
-      <w:pPr>
-        <w:pStyle w:val="ListParagraph"/>
-        <w:numPr>
-          <w:ilvl w:val="3"/>
-          <w:numId w:val="2"/>
-        </w:numPr>
-        <w:rPr>
-          <w:rFonts w:hint="eastAsia"/>
-        </w:rPr>
-      </w:pPr>
-      <w:r>
-        <w:rPr>
-          <w:rFonts w:hint="eastAsia"/>
-        </w:rPr>
-        <w:t>例如</w:t>
-      </w:r>
-      <w:r>
-        <w:rPr>
-          <w:rFonts w:hint="eastAsia"/>
-        </w:rPr>
-        <w:t>500</w:t>
-      </w:r>
-      <w:r>
-        <w:rPr>
-          <w:rFonts w:hint="eastAsia"/>
-        </w:rPr>
-        <w:t>件产品来自于</w:t>
-      </w:r>
-      <w:r>
-        <w:rPr>
-          <w:rFonts w:hint="eastAsia"/>
-        </w:rPr>
-        <w:t>前</w:t>
-      </w:r>
-      <w:r>
-        <w:rPr>
-          <w:rFonts w:hint="eastAsia"/>
-        </w:rPr>
-        <w:t>一天的所有订单，下者为</w:t>
-      </w:r>
-      <w:r>
-        <w:rPr>
-          <w:rFonts w:hint="eastAsia"/>
-        </w:rPr>
-        <w:t>诸多散户。系统会</w:t>
-      </w:r>
-      <w:r>
-        <w:rPr>
-          <w:rFonts w:hint="eastAsia"/>
-        </w:rPr>
-        <w:t>自动</w:t>
-      </w:r>
-      <w:r>
-        <w:rPr>
-          <w:rFonts w:hint="eastAsia"/>
-        </w:rPr>
-        <w:t>按照地域</w:t>
-      </w:r>
-      <w:r>
-        <w:rPr>
-          <w:rFonts w:hint="eastAsia"/>
-        </w:rPr>
-        <w:t>对订单进行分组，管理</w:t>
-      </w:r>
-      <w:r>
-        <w:rPr>
-          <w:rFonts w:hint="eastAsia"/>
-        </w:rPr>
-        <w:t>员</w:t>
-      </w:r>
-      <w:r>
-        <w:rPr>
-          <w:rFonts w:hint="eastAsia"/>
-        </w:rPr>
-        <w:t>打印出分组单据</w:t>
-      </w:r>
-      <w:r>
-        <w:rPr>
-          <w:rFonts w:hint="eastAsia"/>
-        </w:rPr>
-        <w:t>后需准备好货品并</w:t>
-      </w:r>
-      <w:r>
-        <w:rPr>
-          <w:rFonts w:hint="eastAsia"/>
-        </w:rPr>
-        <w:t>联系</w:t>
-      </w:r>
-      <w:r>
-        <w:rPr>
-          <w:rFonts w:hint="eastAsia"/>
-        </w:rPr>
-        <w:t>物流</w:t>
-      </w:r>
-      <w:r>
-        <w:rPr>
-          <w:rFonts w:hint="eastAsia"/>
-        </w:rPr>
-        <w:t>打包</w:t>
-      </w:r>
-      <w:r>
-        <w:rPr>
-          <w:rFonts w:hint="eastAsia"/>
-        </w:rPr>
-        <w:t>发货</w:t>
-      </w:r>
-      <w:r>
-        <w:rPr>
-          <w:rFonts w:hint="eastAsia"/>
-        </w:rPr>
-        <w:t>。</w:t>
-      </w:r>
-    </w:p>
-    <w:p>
-      <w:pPr>
-        <w:pStyle w:val="ListParagraph"/>
-        <w:numPr>
-          <w:ilvl w:val="3"/>
-          <w:numId w:val="2"/>
-        </w:numPr>
-        <w:rPr>
-          <w:rFonts w:hint="eastAsia"/>
-        </w:rPr>
-      </w:pPr>
-      <w:r>
-        <w:rPr>
-          <w:rFonts w:hint="eastAsia"/>
-        </w:rPr>
-        <w:t>200</w:t>
-      </w:r>
-      <w:r>
-        <w:rPr>
-          <w:rFonts w:hint="eastAsia"/>
-        </w:rPr>
-        <w:t>件产品需求来自线下实体店，管理员准备好货品后通知公司内部送货车发货。</w:t>
-      </w:r>
-      <w:r>
-        <w:rPr>
-          <w:rFonts w:hint="eastAsia"/>
-        </w:rPr>
-        <w:t>（当然管理员也可以像</w:t>
-      </w:r>
-      <w:r>
-        <w:rPr>
-          <w:rFonts w:hint="eastAsia"/>
-        </w:rPr>
-        <w:t>1.3.</w:t>
-      </w:r>
-      <w:r>
-        <w:t>C.1</w:t>
-      </w:r>
-      <w:r>
-        <w:rPr>
-          <w:rFonts w:hint="eastAsia"/>
-        </w:rPr>
-        <w:t>一样让第三方物流打包发货</w:t>
-      </w:r>
-      <w:r>
-        <w:rPr>
-          <w:rFonts w:hint="eastAsia"/>
-        </w:rPr>
-        <w:t>，关键看哪个成本</w:t>
-      </w:r>
-      <w:r>
-        <w:rPr>
-          <w:rFonts w:hint="eastAsia"/>
-        </w:rPr>
-        <w:t>更低，效率更高）</w:t>
-      </w:r>
-    </w:p>
-    <w:p>
-      <w:pPr>
-        <w:pStyle w:val="ListParagraph"/>
-        <w:numPr>
-          <w:ilvl w:val="3"/>
-          <w:numId w:val="2"/>
-        </w:numPr>
-      </w:pPr>
-      <w:r>
-        <w:rPr>
-          <w:rFonts w:hint="eastAsia"/>
-        </w:rPr>
-        <w:t>上述</w:t>
-      </w:r>
-      <w:r>
-        <w:rPr>
-          <w:rFonts w:hint="eastAsia"/>
-        </w:rPr>
-        <w:t>700</w:t>
-      </w:r>
-      <w:r>
-        <w:rPr>
-          <w:rFonts w:hint="eastAsia"/>
-        </w:rPr>
-        <w:t>件产品</w:t>
-      </w:r>
-      <w:r>
-        <w:rPr>
-          <w:rFonts w:hint="eastAsia"/>
-        </w:rPr>
-        <w:t>在发货前的状态为预留态，即无法再被预定（除非退单发生，详见退单流程）</w:t>
-      </w:r>
-      <w:r>
-        <w:rPr>
-          <w:rFonts w:hint="eastAsia"/>
-        </w:rPr>
-        <w:t>。物流打包发货后状态迁移为物流发货中，管理员需要更新系统中订单的状态反映该变化。</w:t>
+    </w:p>
+    <w:p>
+      <w:pPr>
+        <w:pStyle w:val="ListParagraph"/>
+        <w:numPr>
+          <w:ilvl w:val="2"/>
+          <w:numId w:val="2"/>
+        </w:numPr>
+      </w:pPr>
+      <w:r>
+        <w:rPr>
+          <w:rFonts w:hint="eastAsia"/>
+        </w:rPr>
+        <w:t>系统会根据门店产品的数量发出预警</w:t>
+      </w:r>
+      <w:r>
+        <w:rPr>
+          <w:rFonts w:hint="eastAsia"/>
+        </w:rPr>
+        <w:t>（比如低于</w:t>
+      </w:r>
+      <w:r>
+        <w:rPr>
+          <w:rFonts w:hint="eastAsia"/>
+        </w:rPr>
+        <w:t>100</w:t>
+      </w:r>
+      <w:r>
+        <w:rPr>
+          <w:rFonts w:hint="eastAsia"/>
+        </w:rPr>
+        <w:t>件）</w:t>
+      </w:r>
+      <w:r>
+        <w:rPr>
+          <w:rFonts w:hint="eastAsia"/>
+        </w:rPr>
+        <w:t>，通</w:t>
       </w:r>
       <w:bookmarkStart w:id="0" w:name="_GoBack"/>
       <w:bookmarkEnd w:id="0"/>
+      <w:r>
+        <w:rPr>
+          <w:rFonts w:hint="eastAsia"/>
+        </w:rPr>
+        <w:t>知管理员向库存系统订货。不同产品可设定不同的预警值，灵活调配。</w:t>
+      </w:r>
     </w:p>
     <w:p>
       <w:pPr>
@@ -1540,12 +1088,565 @@
         <w:rPr>
           <w:rFonts w:hint="eastAsia"/>
         </w:rPr>
+        <w:t>库存系统管理：</w:t>
+      </w:r>
+    </w:p>
+    <w:p>
+      <w:pPr>
+        <w:pStyle w:val="ListParagraph"/>
+        <w:numPr>
+          <w:ilvl w:val="2"/>
+          <w:numId w:val="2"/>
+        </w:numPr>
+      </w:pPr>
+      <w:r>
+        <w:rPr>
+          <w:rFonts w:hint="eastAsia"/>
+        </w:rPr>
+        <w:t>库存系统不依赖生产线／厂房与仓库的物理位置</w:t>
+      </w:r>
+      <w:r>
+        <w:rPr>
+          <w:rFonts w:hint="eastAsia"/>
+        </w:rPr>
+        <w:t>（即生产线和仓库可以在一起，也可以分离）。系统的</w:t>
+      </w:r>
+      <w:r>
+        <w:rPr>
+          <w:rFonts w:hint="eastAsia"/>
+        </w:rPr>
+        <w:t>主要目的是用来跟踪每天入库，出库的数量，其中入库来</w:t>
+      </w:r>
+      <w:r>
+        <w:rPr>
+          <w:rFonts w:hint="eastAsia"/>
+        </w:rPr>
+        <w:t>自生产线每天产出</w:t>
+      </w:r>
+      <w:r>
+        <w:rPr>
+          <w:rFonts w:hint="eastAsia"/>
+        </w:rPr>
+        <w:t>的</w:t>
+      </w:r>
+      <w:r>
+        <w:rPr>
+          <w:rFonts w:hint="eastAsia"/>
+        </w:rPr>
+        <w:t>产品，出库则来自门店的进货单</w:t>
+      </w:r>
+      <w:r>
+        <w:rPr>
+          <w:rFonts w:hint="eastAsia"/>
+        </w:rPr>
+        <w:t>以及线上交易所产的订单。</w:t>
+      </w:r>
+    </w:p>
+    <w:p>
+      <w:pPr>
+        <w:pStyle w:val="ListParagraph"/>
+        <w:numPr>
+          <w:ilvl w:val="2"/>
+          <w:numId w:val="2"/>
+        </w:numPr>
+      </w:pPr>
+      <w:r>
+        <w:rPr>
+          <w:rFonts w:hint="eastAsia"/>
+        </w:rPr>
+        <w:t>库存系统的核心</w:t>
+      </w:r>
+      <w:r>
+        <w:rPr>
+          <w:rFonts w:hint="eastAsia"/>
+        </w:rPr>
+        <w:t>作用是跟踪</w:t>
+      </w:r>
+      <w:r>
+        <w:rPr>
+          <w:rFonts w:hint="eastAsia"/>
+        </w:rPr>
+        <w:t>产品</w:t>
+      </w:r>
+      <w:r>
+        <w:rPr>
+          <w:rFonts w:hint="eastAsia"/>
+        </w:rPr>
+        <w:t>的生命周期</w:t>
+      </w:r>
+      <w:r>
+        <w:rPr>
+          <w:rFonts w:hint="eastAsia"/>
+        </w:rPr>
+        <w:t>，</w:t>
+      </w:r>
+      <w:r>
+        <w:t xml:space="preserve"> </w:t>
+      </w:r>
+      <w:r>
+        <w:rPr>
+          <w:rFonts w:hint="eastAsia"/>
+        </w:rPr>
+        <w:t>如</w:t>
+      </w:r>
+      <w:r>
+        <w:t>1000</w:t>
+      </w:r>
+      <w:r>
+        <w:rPr>
+          <w:rFonts w:hint="eastAsia"/>
+        </w:rPr>
+        <w:t>件</w:t>
+      </w:r>
+      <w:r>
+        <w:t xml:space="preserve"> A</w:t>
+      </w:r>
+      <w:r>
+        <w:rPr>
+          <w:rFonts w:hint="eastAsia"/>
+        </w:rPr>
+        <w:t>类型的</w:t>
+      </w:r>
+      <w:r>
+        <w:rPr>
+          <w:rFonts w:hint="eastAsia"/>
+        </w:rPr>
+        <w:t>油从生产线产出后</w:t>
+      </w:r>
+      <w:r>
+        <w:rPr>
+          <w:rFonts w:hint="eastAsia"/>
+        </w:rPr>
+        <w:t>，</w:t>
+      </w:r>
+      <w:r>
+        <w:rPr>
+          <w:rFonts w:hint="eastAsia"/>
+        </w:rPr>
+        <w:t>使用</w:t>
+      </w:r>
+      <w:r>
+        <w:rPr>
+          <w:rFonts w:hint="eastAsia"/>
+        </w:rPr>
+        <w:t>条形码扫描后入库</w:t>
+      </w:r>
+      <w:r>
+        <w:rPr>
+          <w:rFonts w:hint="eastAsia"/>
+        </w:rPr>
+        <w:t>。</w:t>
+      </w:r>
+      <w:r>
+        <w:rPr>
+          <w:rFonts w:hint="eastAsia"/>
+        </w:rPr>
+        <w:t>线</w:t>
+      </w:r>
+      <w:r>
+        <w:rPr>
+          <w:rFonts w:hint="eastAsia"/>
+        </w:rPr>
+        <w:t>上</w:t>
+      </w:r>
+      <w:r>
+        <w:rPr>
+          <w:rFonts w:hint="eastAsia"/>
+        </w:rPr>
+        <w:t>交易</w:t>
+      </w:r>
+      <w:r>
+        <w:rPr>
+          <w:rFonts w:hint="eastAsia"/>
+        </w:rPr>
+        <w:t>系统（天猫，一号店）</w:t>
+      </w:r>
+      <w:r>
+        <w:rPr>
+          <w:rFonts w:hint="eastAsia"/>
+        </w:rPr>
+        <w:t>产生</w:t>
+      </w:r>
+      <w:r>
+        <w:rPr>
+          <w:rFonts w:hint="eastAsia"/>
+        </w:rPr>
         <w:t>订单</w:t>
       </w:r>
       <w:r>
         <w:rPr>
           <w:rFonts w:hint="eastAsia"/>
         </w:rPr>
+        <w:t>需求</w:t>
+      </w:r>
+      <w:r>
+        <w:rPr>
+          <w:rFonts w:hint="eastAsia"/>
+        </w:rPr>
+        <w:t>500</w:t>
+      </w:r>
+      <w:r>
+        <w:rPr>
+          <w:rFonts w:hint="eastAsia"/>
+        </w:rPr>
+        <w:t>件，徐家汇实体店发现店内</w:t>
+      </w:r>
+      <w:r>
+        <w:t>A</w:t>
+      </w:r>
+      <w:r>
+        <w:rPr>
+          <w:rFonts w:hint="eastAsia"/>
+        </w:rPr>
+        <w:t>产品数量不足，查询库存系统发现剩余</w:t>
+      </w:r>
+      <w:r>
+        <w:rPr>
+          <w:rFonts w:hint="eastAsia"/>
+        </w:rPr>
+        <w:t>500</w:t>
+      </w:r>
+      <w:r>
+        <w:rPr>
+          <w:rFonts w:hint="eastAsia"/>
+        </w:rPr>
+        <w:t>件后提交</w:t>
+      </w:r>
+      <w:r>
+        <w:rPr>
+          <w:rFonts w:hint="eastAsia"/>
+        </w:rPr>
+        <w:t>进货需求</w:t>
+      </w:r>
+      <w:r>
+        <w:rPr>
+          <w:rFonts w:hint="eastAsia"/>
+        </w:rPr>
+        <w:t>200</w:t>
+      </w:r>
+      <w:r>
+        <w:rPr>
+          <w:rFonts w:hint="eastAsia"/>
+        </w:rPr>
+        <w:t>件。</w:t>
+      </w:r>
+      <w:r>
+        <w:rPr>
+          <w:rFonts w:hint="eastAsia"/>
+        </w:rPr>
+        <w:t>此时库存管理员</w:t>
+      </w:r>
+      <w:r>
+        <w:rPr>
+          <w:rFonts w:hint="eastAsia"/>
+        </w:rPr>
+        <w:t>在</w:t>
+      </w:r>
+      <w:r>
+        <w:rPr>
+          <w:rFonts w:hint="eastAsia"/>
+        </w:rPr>
+        <w:t>处理完线上线下的订单需求后，实际</w:t>
+      </w:r>
+      <w:r>
+        <w:t>A</w:t>
+      </w:r>
+      <w:r>
+        <w:rPr>
+          <w:rFonts w:hint="eastAsia"/>
+        </w:rPr>
+        <w:t>库存为</w:t>
+      </w:r>
+      <w:r>
+        <w:rPr>
+          <w:rFonts w:hint="eastAsia"/>
+        </w:rPr>
+        <w:t>1000-500-200 = 300</w:t>
+      </w:r>
+      <w:r>
+        <w:rPr>
+          <w:rFonts w:hint="eastAsia"/>
+        </w:rPr>
+        <w:t>件。</w:t>
+      </w:r>
+    </w:p>
+    <w:p>
+      <w:pPr>
+        <w:pStyle w:val="ListParagraph"/>
+        <w:numPr>
+          <w:ilvl w:val="2"/>
+          <w:numId w:val="2"/>
+        </w:numPr>
+      </w:pPr>
+      <w:r>
+        <w:rPr>
+          <w:rFonts w:hint="eastAsia"/>
+        </w:rPr>
+        <w:t>上述</w:t>
+      </w:r>
+      <w:r>
+        <w:t>B</w:t>
+      </w:r>
+      <w:r>
+        <w:rPr>
+          <w:rFonts w:hint="eastAsia"/>
+        </w:rPr>
+        <w:t>中，库存管理员</w:t>
+      </w:r>
+      <w:r>
+        <w:rPr>
+          <w:rFonts w:hint="eastAsia"/>
+        </w:rPr>
+        <w:t>需要分别对</w:t>
+      </w:r>
+      <w:r>
+        <w:rPr>
+          <w:rFonts w:hint="eastAsia"/>
+        </w:rPr>
+        <w:t>500</w:t>
+      </w:r>
+      <w:r>
+        <w:rPr>
+          <w:rFonts w:hint="eastAsia"/>
+        </w:rPr>
+        <w:t>件线上订单需求以及</w:t>
+      </w:r>
+      <w:r>
+        <w:rPr>
+          <w:rFonts w:hint="eastAsia"/>
+        </w:rPr>
+        <w:t>200</w:t>
+      </w:r>
+      <w:r>
+        <w:rPr>
+          <w:rFonts w:hint="eastAsia"/>
+        </w:rPr>
+        <w:t>件实体店进货单进行处理，处理方式如下：</w:t>
+      </w:r>
+    </w:p>
+    <w:p>
+      <w:pPr>
+        <w:pStyle w:val="ListParagraph"/>
+        <w:numPr>
+          <w:ilvl w:val="3"/>
+          <w:numId w:val="2"/>
+        </w:numPr>
+      </w:pPr>
+      <w:r>
+        <w:rPr>
+          <w:rFonts w:hint="eastAsia"/>
+        </w:rPr>
+        <w:t>例如</w:t>
+      </w:r>
+      <w:r>
+        <w:rPr>
+          <w:rFonts w:hint="eastAsia"/>
+        </w:rPr>
+        <w:t>500</w:t>
+      </w:r>
+      <w:r>
+        <w:rPr>
+          <w:rFonts w:hint="eastAsia"/>
+        </w:rPr>
+        <w:t>件产品来自于</w:t>
+      </w:r>
+      <w:r>
+        <w:rPr>
+          <w:rFonts w:hint="eastAsia"/>
+        </w:rPr>
+        <w:t>前</w:t>
+      </w:r>
+      <w:r>
+        <w:rPr>
+          <w:rFonts w:hint="eastAsia"/>
+        </w:rPr>
+        <w:t>一天的所有订单，下者为</w:t>
+      </w:r>
+      <w:r>
+        <w:rPr>
+          <w:rFonts w:hint="eastAsia"/>
+        </w:rPr>
+        <w:t>诸多散户。系统会</w:t>
+      </w:r>
+      <w:r>
+        <w:rPr>
+          <w:rFonts w:hint="eastAsia"/>
+        </w:rPr>
+        <w:t>自动</w:t>
+      </w:r>
+      <w:r>
+        <w:rPr>
+          <w:rFonts w:hint="eastAsia"/>
+        </w:rPr>
+        <w:t>按照地域</w:t>
+      </w:r>
+      <w:r>
+        <w:rPr>
+          <w:rFonts w:hint="eastAsia"/>
+        </w:rPr>
+        <w:t>对订单进行分组，管理</w:t>
+      </w:r>
+      <w:r>
+        <w:rPr>
+          <w:rFonts w:hint="eastAsia"/>
+        </w:rPr>
+        <w:t>员</w:t>
+      </w:r>
+      <w:r>
+        <w:rPr>
+          <w:rFonts w:hint="eastAsia"/>
+        </w:rPr>
+        <w:t>打印出分组单据</w:t>
+      </w:r>
+      <w:r>
+        <w:rPr>
+          <w:rFonts w:hint="eastAsia"/>
+        </w:rPr>
+        <w:t>后需准备好货品并</w:t>
+      </w:r>
+      <w:r>
+        <w:rPr>
+          <w:rFonts w:hint="eastAsia"/>
+        </w:rPr>
+        <w:t>联系</w:t>
+      </w:r>
+      <w:r>
+        <w:rPr>
+          <w:rFonts w:hint="eastAsia"/>
+        </w:rPr>
+        <w:t>物流</w:t>
+      </w:r>
+      <w:r>
+        <w:rPr>
+          <w:rFonts w:hint="eastAsia"/>
+        </w:rPr>
+        <w:t>打包</w:t>
+      </w:r>
+      <w:r>
+        <w:rPr>
+          <w:rFonts w:hint="eastAsia"/>
+        </w:rPr>
+        <w:t>发货</w:t>
+      </w:r>
+      <w:r>
+        <w:rPr>
+          <w:rFonts w:hint="eastAsia"/>
+        </w:rPr>
+        <w:t>。</w:t>
+      </w:r>
+    </w:p>
+    <w:p>
+      <w:pPr>
+        <w:pStyle w:val="ListParagraph"/>
+        <w:numPr>
+          <w:ilvl w:val="3"/>
+          <w:numId w:val="2"/>
+        </w:numPr>
+      </w:pPr>
+      <w:r>
+        <w:rPr>
+          <w:rFonts w:hint="eastAsia"/>
+        </w:rPr>
+        <w:lastRenderedPageBreak/>
+        <w:t>200</w:t>
+      </w:r>
+      <w:r>
+        <w:rPr>
+          <w:rFonts w:hint="eastAsia"/>
+        </w:rPr>
+        <w:t>件产品需求来自线下实体店，管理员准备好货品后通知公司内部送货车发货。</w:t>
+      </w:r>
+      <w:r>
+        <w:rPr>
+          <w:rFonts w:hint="eastAsia"/>
+        </w:rPr>
+        <w:t>（当然管理员也可以像</w:t>
+      </w:r>
+      <w:r>
+        <w:rPr>
+          <w:rFonts w:hint="eastAsia"/>
+        </w:rPr>
+        <w:t>1.3.</w:t>
+      </w:r>
+      <w:r>
+        <w:t>C.1</w:t>
+      </w:r>
+      <w:r>
+        <w:rPr>
+          <w:rFonts w:hint="eastAsia"/>
+        </w:rPr>
+        <w:t>一样让第三方物流打包发货</w:t>
+      </w:r>
+      <w:r>
+        <w:rPr>
+          <w:rFonts w:hint="eastAsia"/>
+        </w:rPr>
+        <w:t>，关键看哪个成本</w:t>
+      </w:r>
+      <w:r>
+        <w:rPr>
+          <w:rFonts w:hint="eastAsia"/>
+        </w:rPr>
+        <w:t>更低，效率更高）</w:t>
+      </w:r>
+    </w:p>
+    <w:p>
+      <w:pPr>
+        <w:pStyle w:val="ListParagraph"/>
+        <w:numPr>
+          <w:ilvl w:val="3"/>
+          <w:numId w:val="2"/>
+        </w:numPr>
+      </w:pPr>
+      <w:r>
+        <w:rPr>
+          <w:rFonts w:hint="eastAsia"/>
+        </w:rPr>
+        <w:t>上述</w:t>
+      </w:r>
+      <w:r>
+        <w:rPr>
+          <w:rFonts w:hint="eastAsia"/>
+        </w:rPr>
+        <w:t>700</w:t>
+      </w:r>
+      <w:r>
+        <w:rPr>
+          <w:rFonts w:hint="eastAsia"/>
+        </w:rPr>
+        <w:t>件产品</w:t>
+      </w:r>
+      <w:r>
+        <w:rPr>
+          <w:rFonts w:hint="eastAsia"/>
+        </w:rPr>
+        <w:t>在发货前的状态为预留态，即无法再被预定（除非退单发生，详见退单流程）</w:t>
+      </w:r>
+      <w:r>
+        <w:rPr>
+          <w:rFonts w:hint="eastAsia"/>
+        </w:rPr>
+        <w:t>。物流打包发货后状态迁移为物流发货中，管理员需要更新系统中订单的状态反映该变化。</w:t>
+      </w:r>
+    </w:p>
+    <w:p>
+      <w:pPr>
+        <w:pStyle w:val="ListParagraph"/>
+        <w:numPr>
+          <w:ilvl w:val="1"/>
+          <w:numId w:val="2"/>
+        </w:numPr>
+      </w:pPr>
+      <w:r>
+        <w:rPr>
+          <w:rFonts w:hint="eastAsia"/>
+        </w:rPr>
+        <w:t>订单</w:t>
+      </w:r>
+      <w:r>
+        <w:rPr>
+          <w:rFonts w:hint="eastAsia"/>
+        </w:rPr>
         <w:t>管理</w:t>
       </w:r>
       <w:r>
@@ -1598,15 +1699,30 @@
       <w:pPr>
         <w:pStyle w:val="ListParagraph"/>
         <w:numPr>
-          <w:ilvl w:val="2"/>
-          <w:numId w:val="2"/>
-        </w:numPr>
-      </w:pPr>
-      <w:r>
-        <w:rPr>
-          <w:rFonts w:hint="eastAsia"/>
-        </w:rPr>
-        <w:t>并提供和各大网络销售和手机移动端（微信）集成接口。</w:t>
+          <w:ilvl w:val="3"/>
+          <w:numId w:val="2"/>
+        </w:numPr>
+      </w:pPr>
+      <w:r>
+        <w:rPr>
+          <w:rFonts w:hint="eastAsia"/>
+        </w:rPr>
+        <w:t>针对实体店，原始订单直接在内部生成。即门店发现存货低于</w:t>
+      </w:r>
+    </w:p>
+    <w:p>
+      <w:pPr>
+        <w:pStyle w:val="ListParagraph"/>
+        <w:numPr>
+          <w:ilvl w:val="2"/>
+          <w:numId w:val="2"/>
+        </w:numPr>
+      </w:pPr>
+      <w:r>
+        <w:rPr>
+          <w:rFonts w:hint="eastAsia"/>
+        </w:rPr>
+        <w:t>提供和各大网络销售和手机移动端（微信）集成接口。</w:t>
       </w:r>
     </w:p>
     <w:p>
@@ -1660,44 +1776,414 @@
         <w:rPr>
           <w:rFonts w:hint="eastAsia"/>
         </w:rPr>
+        <w:t>用户和权限管理</w:t>
+      </w:r>
+      <w:r>
+        <w:rPr>
+          <w:rFonts w:hint="eastAsia"/>
+        </w:rPr>
+        <w:t>：</w:t>
+      </w:r>
+    </w:p>
+    <w:p>
+      <w:pPr>
+        <w:pStyle w:val="ListParagraph"/>
+        <w:numPr>
+          <w:ilvl w:val="2"/>
+          <w:numId w:val="2"/>
+        </w:numPr>
+      </w:pPr>
+      <w:r>
+        <w:rPr>
+          <w:rFonts w:hint="eastAsia"/>
+        </w:rPr>
+        <w:t>每个使用此系统的员工必须要有对应的用户信息，并和短信，微信群发功能相联系。</w:t>
+      </w:r>
+    </w:p>
+    <w:p>
+      <w:pPr>
+        <w:pStyle w:val="ListParagraph"/>
+        <w:numPr>
+          <w:ilvl w:val="2"/>
+          <w:numId w:val="2"/>
+        </w:numPr>
+      </w:pPr>
+      <w:r>
+        <w:rPr>
+          <w:rFonts w:hint="eastAsia"/>
+        </w:rPr>
+        <w:t>不同员工可以查看</w:t>
+      </w:r>
+      <w:r>
+        <w:rPr>
+          <w:rFonts w:hint="eastAsia"/>
+        </w:rPr>
+        <w:t>/</w:t>
+      </w:r>
+      <w:r>
+        <w:rPr>
+          <w:rFonts w:hint="eastAsia"/>
+        </w:rPr>
+        <w:t>修改的信息</w:t>
+      </w:r>
+      <w:r>
+        <w:rPr>
+          <w:rFonts w:hint="eastAsia"/>
+        </w:rPr>
+        <w:t>需要有严格的权限意识。</w:t>
+      </w:r>
+      <w:r>
+        <w:rPr>
+          <w:rFonts w:hint="eastAsia"/>
+        </w:rPr>
+        <w:t>每个人只能接触符合自己负责范围的生产销售信息。</w:t>
+      </w:r>
+    </w:p>
+    <w:p>
+      <w:pPr>
+        <w:pStyle w:val="ListParagraph"/>
+        <w:numPr>
+          <w:ilvl w:val="1"/>
+          <w:numId w:val="2"/>
+        </w:numPr>
+      </w:pPr>
+      <w:r>
+        <w:rPr>
+          <w:rFonts w:hint="eastAsia"/>
+        </w:rPr>
+        <w:t>实时统计功能：</w:t>
+      </w:r>
+      <w:r>
+        <w:rPr>
+          <w:rFonts w:hint="eastAsia"/>
+        </w:rPr>
+        <w:t>各项信息实时统计，帮助企业管理者掌握实时企业信息。</w:t>
+      </w:r>
+    </w:p>
+    <w:p>
+      <w:pPr>
+        <w:pStyle w:val="ListParagraph"/>
+      </w:pPr>
+    </w:p>
+    <w:p>
+      <w:pPr>
+        <w:pStyle w:val="ListParagraph"/>
+      </w:pPr>
+    </w:p>
+    <w:p>
+      <w:pPr>
+        <w:pStyle w:val="ListParagraph"/>
+        <w:numPr>
+          <w:ilvl w:val="0"/>
+          <w:numId w:val="2"/>
+        </w:numPr>
+      </w:pPr>
+      <w:r>
+        <w:rPr>
+          <w:rFonts w:hint="eastAsia"/>
+        </w:rPr>
+        <w:t>用例详述</w:t>
+      </w:r>
+    </w:p>
+    <w:p>
+      <w:pPr>
+        <w:pStyle w:val="ListParagraph"/>
+        <w:numPr>
+          <w:ilvl w:val="1"/>
+          <w:numId w:val="2"/>
+        </w:numPr>
+      </w:pPr>
+      <w:r>
+        <w:rPr>
+          <w:rFonts w:hint="eastAsia"/>
+        </w:rPr>
+        <w:t>生产</w:t>
+      </w:r>
+      <w:r>
+        <w:rPr>
+          <w:rFonts w:hint="eastAsia"/>
+        </w:rPr>
+        <w:t>管理</w:t>
+      </w:r>
+      <w:r>
+        <w:rPr>
+          <w:rFonts w:hint="eastAsia"/>
+        </w:rPr>
+        <w:t>：</w:t>
+      </w:r>
+    </w:p>
+    <w:p>
+      <w:pPr>
+        <w:pStyle w:val="ListParagraph"/>
+        <w:ind w:left="1440"/>
+      </w:pPr>
+      <w:r>
+        <w:rPr>
+          <w:rFonts w:hint="eastAsia"/>
+        </w:rPr>
+        <w:t>用例号：</w:t>
+      </w:r>
+      <w:r>
+        <w:rPr>
+          <w:rFonts w:hint="eastAsia"/>
+        </w:rPr>
+        <w:t>1-1</w:t>
+      </w:r>
+    </w:p>
+    <w:p>
+      <w:pPr>
+        <w:pStyle w:val="ListParagraph"/>
+        <w:ind w:left="1440"/>
+      </w:pPr>
+      <w:r>
+        <w:rPr>
+          <w:rFonts w:hint="eastAsia"/>
+        </w:rPr>
+        <w:t>用例名称：原材料进货</w:t>
+      </w:r>
+    </w:p>
+    <w:p>
+      <w:pPr>
+        <w:pStyle w:val="ListParagraph"/>
+        <w:ind w:left="1440"/>
+      </w:pPr>
+      <w:r>
+        <w:rPr>
+          <w:rFonts w:hint="eastAsia"/>
+        </w:rPr>
+        <w:t>用户角色：生产部门</w:t>
+      </w:r>
+      <w:r>
+        <w:rPr>
+          <w:rFonts w:hint="eastAsia"/>
+        </w:rPr>
+        <w:t>管理员</w:t>
+      </w:r>
+    </w:p>
+    <w:p>
+      <w:pPr>
+        <w:pStyle w:val="ListParagraph"/>
+        <w:ind w:left="1440"/>
+      </w:pPr>
+      <w:r>
+        <w:rPr>
+          <w:rFonts w:hint="eastAsia"/>
+        </w:rPr>
+        <w:t>基本流程</w:t>
+      </w:r>
+      <w:r>
+        <w:rPr>
+          <w:rFonts w:hint="eastAsia"/>
+        </w:rPr>
+        <w:t>：</w:t>
+      </w:r>
+    </w:p>
+    <w:p>
+      <w:pPr>
+        <w:pStyle w:val="ListParagraph"/>
+        <w:numPr>
+          <w:ilvl w:val="2"/>
+          <w:numId w:val="2"/>
+        </w:numPr>
+      </w:pPr>
+      <w:r>
+        <w:rPr>
+          <w:rFonts w:hint="eastAsia"/>
+        </w:rPr>
+        <w:t>生产部门</w:t>
+      </w:r>
+      <w:r>
+        <w:rPr>
+          <w:rFonts w:hint="eastAsia"/>
+        </w:rPr>
+        <w:t>管理员接受入库的原材料，验货清点后输入下述信息。</w:t>
+      </w:r>
+    </w:p>
+    <w:p>
+      <w:pPr>
+        <w:pStyle w:val="ListParagraph"/>
+        <w:numPr>
+          <w:ilvl w:val="2"/>
+          <w:numId w:val="2"/>
+        </w:numPr>
+      </w:pPr>
+      <w:r>
+        <w:rPr>
+          <w:rFonts w:hint="eastAsia"/>
+        </w:rPr>
+        <w:t>输入入库时间，送货方，入库数量，原材料生产时间，存储地点等信息。</w:t>
+      </w:r>
+    </w:p>
+    <w:p>
+      <w:pPr>
+        <w:pStyle w:val="ListParagraph"/>
+        <w:ind w:left="2160"/>
+      </w:pPr>
+    </w:p>
+    <w:p>
+      <w:pPr>
+        <w:pStyle w:val="ListParagraph"/>
+        <w:ind w:left="2160"/>
+      </w:pPr>
+    </w:p>
+    <w:p>
+      <w:pPr>
+        <w:pStyle w:val="ListParagraph"/>
+        <w:ind w:left="1440"/>
+      </w:pPr>
+      <w:r>
+        <w:rPr>
+          <w:rFonts w:hint="eastAsia"/>
+        </w:rPr>
+        <w:t>用例号：</w:t>
+      </w:r>
+      <w:r>
+        <w:rPr>
+          <w:rFonts w:hint="eastAsia"/>
+        </w:rPr>
+        <w:t>1-2</w:t>
+      </w:r>
+    </w:p>
+    <w:p>
+      <w:pPr>
+        <w:pStyle w:val="ListParagraph"/>
+        <w:ind w:left="1440"/>
+      </w:pPr>
+      <w:r>
+        <w:rPr>
+          <w:rFonts w:hint="eastAsia"/>
+        </w:rPr>
+        <w:t>用例名称：</w:t>
+      </w:r>
+      <w:r>
+        <w:rPr>
+          <w:rFonts w:hint="eastAsia"/>
+        </w:rPr>
+        <w:t>生产线出货</w:t>
+      </w:r>
+    </w:p>
+    <w:p>
+      <w:pPr>
+        <w:pStyle w:val="ListParagraph"/>
+        <w:ind w:left="1440"/>
+      </w:pPr>
+      <w:r>
+        <w:rPr>
+          <w:rFonts w:hint="eastAsia"/>
+        </w:rPr>
+        <w:t>用户角色：</w:t>
+      </w:r>
+      <w:r>
+        <w:rPr>
+          <w:rFonts w:hint="eastAsia"/>
+        </w:rPr>
+        <w:t>生产部门管理员</w:t>
+      </w:r>
+    </w:p>
+    <w:p>
+      <w:pPr>
+        <w:pStyle w:val="ListParagraph"/>
+        <w:ind w:left="1440"/>
+      </w:pPr>
+      <w:r>
+        <w:rPr>
+          <w:rFonts w:hint="eastAsia"/>
+        </w:rPr>
+        <w:t>基本流程：</w:t>
+      </w:r>
+    </w:p>
+    <w:p>
+      <w:pPr>
+        <w:pStyle w:val="ListParagraph"/>
+        <w:numPr>
+          <w:ilvl w:val="2"/>
+          <w:numId w:val="2"/>
+        </w:numPr>
+      </w:pPr>
+      <w:r>
+        <w:rPr>
+          <w:rFonts w:hint="eastAsia"/>
+        </w:rPr>
+        <w:t>成品油</w:t>
+      </w:r>
+      <w:r>
+        <w:rPr>
+          <w:rFonts w:hint="eastAsia"/>
+        </w:rPr>
+        <w:t>生产好，装箱。</w:t>
+      </w:r>
+    </w:p>
+    <w:p>
+      <w:pPr>
+        <w:pStyle w:val="ListParagraph"/>
+        <w:numPr>
+          <w:ilvl w:val="2"/>
+          <w:numId w:val="2"/>
+        </w:numPr>
+      </w:pPr>
+      <w:r>
+        <w:rPr>
+          <w:rFonts w:hint="eastAsia"/>
+        </w:rPr>
         <w:lastRenderedPageBreak/>
-        <w:t>用户和权限管理</w:t>
-      </w:r>
-      <w:r>
-        <w:rPr>
-          <w:rFonts w:hint="eastAsia"/>
-        </w:rPr>
-        <w:t>：</w:t>
-      </w:r>
-    </w:p>
-    <w:p>
-      <w:pPr>
-        <w:pStyle w:val="ListParagraph"/>
-        <w:numPr>
-          <w:ilvl w:val="2"/>
-          <w:numId w:val="2"/>
-        </w:numPr>
-      </w:pPr>
-      <w:r>
-        <w:rPr>
-          <w:rFonts w:hint="eastAsia"/>
-        </w:rPr>
-        <w:t>每个使用此系统的员工必须要有对应的用户信息，并和短信，微信群发功能相联系。</w:t>
-      </w:r>
-    </w:p>
-    <w:p>
-      <w:pPr>
-        <w:pStyle w:val="ListParagraph"/>
-        <w:numPr>
-          <w:ilvl w:val="2"/>
-          <w:numId w:val="2"/>
-        </w:numPr>
-      </w:pPr>
-      <w:r>
-        <w:rPr>
-          <w:rFonts w:hint="eastAsia"/>
-        </w:rPr>
-        <w:t>不同员工可以查看</w:t>
+        <w:t>根据不同商品类型</w:t>
+      </w:r>
+      <w:r>
+        <w:rPr>
+          <w:rFonts w:hint="eastAsia"/>
+        </w:rPr>
+        <w:t>(</w:t>
+      </w:r>
+      <w:r>
+        <w:rPr>
+          <w:rFonts w:hint="eastAsia"/>
+        </w:rPr>
+        <w:t>不同包装的核桃油</w:t>
+      </w:r>
+      <w:r>
+        <w:rPr>
+          <w:rFonts w:hint="eastAsia"/>
+        </w:rPr>
+        <w:t>)</w:t>
+      </w:r>
+      <w:r>
+        <w:rPr>
+          <w:rFonts w:hint="eastAsia"/>
+        </w:rPr>
+        <w:t>扫描每瓶油的条形码，生产时间，数量。输入到</w:t>
+      </w:r>
+      <w:r>
+        <w:rPr>
+          <w:rFonts w:hint="eastAsia"/>
+        </w:rPr>
+        <w:t>总的</w:t>
+      </w:r>
+      <w:r>
+        <w:rPr>
+          <w:rFonts w:hint="eastAsia"/>
+        </w:rPr>
+        <w:t>存货表单中</w:t>
+      </w:r>
+      <w:r>
+        <w:rPr>
+          <w:rFonts w:hint="eastAsia"/>
+        </w:rPr>
+        <w:t>。</w:t>
+      </w:r>
+    </w:p>
+    <w:p>
+      <w:pPr>
+        <w:pStyle w:val="ListParagraph"/>
+        <w:numPr>
+          <w:ilvl w:val="2"/>
+          <w:numId w:val="2"/>
+        </w:numPr>
+      </w:pPr>
+      <w:r>
+        <w:rPr>
+          <w:rFonts w:hint="eastAsia"/>
+        </w:rPr>
+        <w:t>系统根据各个实体店</w:t>
       </w:r>
       <w:r>
         <w:rPr>
@@ -1709,96 +2195,47 @@
         <w:rPr>
           <w:rFonts w:hint="eastAsia"/>
         </w:rPr>
-        <w:t>修改的信息</w:t>
-      </w:r>
-      <w:r>
-        <w:rPr>
-          <w:rFonts w:hint="eastAsia"/>
-        </w:rPr>
-        <w:t>需要有严格的权限意识。</w:t>
-      </w:r>
-      <w:r>
-        <w:rPr>
-          <w:rFonts w:hint="eastAsia"/>
-        </w:rPr>
-        <w:t>每个人只能接触符合自己负责范围的生产销售信息。</w:t>
-      </w:r>
-    </w:p>
-    <w:p>
-      <w:pPr>
-        <w:pStyle w:val="ListParagraph"/>
-        <w:numPr>
-          <w:ilvl w:val="1"/>
-          <w:numId w:val="2"/>
-        </w:numPr>
-        <w:rPr>
-          <w:rFonts w:hint="eastAsia"/>
-        </w:rPr>
-      </w:pPr>
-      <w:r>
-        <w:rPr>
-          <w:rFonts w:hint="eastAsia"/>
-        </w:rPr>
-        <w:t>实时统计功能：</w:t>
-      </w:r>
-      <w:r>
-        <w:rPr>
-          <w:rFonts w:hint="eastAsia"/>
-        </w:rPr>
-        <w:t>各项信息实时统计，帮助企业管理者掌握实时企业信息。</w:t>
-      </w:r>
-    </w:p>
-    <w:p>
-      <w:pPr>
-        <w:pStyle w:val="ListParagraph"/>
-      </w:pPr>
-    </w:p>
-    <w:p>
-      <w:pPr>
-        <w:pStyle w:val="ListParagraph"/>
-      </w:pPr>
-    </w:p>
-    <w:p>
-      <w:pPr>
-        <w:pStyle w:val="ListParagraph"/>
-        <w:numPr>
-          <w:ilvl w:val="0"/>
-          <w:numId w:val="2"/>
-        </w:numPr>
-      </w:pPr>
-      <w:r>
-        <w:rPr>
-          <w:rFonts w:hint="eastAsia"/>
-        </w:rPr>
-        <w:t>用例详述</w:t>
-      </w:r>
-    </w:p>
-    <w:p>
-      <w:pPr>
-        <w:pStyle w:val="ListParagraph"/>
-        <w:numPr>
-          <w:ilvl w:val="1"/>
-          <w:numId w:val="2"/>
-        </w:numPr>
-      </w:pPr>
-      <w:r>
-        <w:rPr>
-          <w:rFonts w:hint="eastAsia"/>
-        </w:rPr>
-        <w:t>生产</w:t>
-      </w:r>
-      <w:r>
-        <w:rPr>
-          <w:rFonts w:hint="eastAsia"/>
-        </w:rPr>
-        <w:t>管理</w:t>
-      </w:r>
-      <w:r>
-        <w:rPr>
-          <w:rFonts w:hint="eastAsia"/>
-        </w:rPr>
-        <w:t>：</w:t>
-      </w:r>
+        <w:t>网上店缺货情况，自动产生不同的运单，并更新到系统中</w:t>
+      </w:r>
+      <w:r>
+        <w:rPr>
+          <w:rFonts w:hint="eastAsia"/>
+        </w:rPr>
+        <w:t>。</w:t>
+      </w:r>
+    </w:p>
+    <w:p>
+      <w:pPr>
+        <w:pStyle w:val="ListParagraph"/>
+        <w:numPr>
+          <w:ilvl w:val="2"/>
+          <w:numId w:val="2"/>
+        </w:numPr>
+      </w:pPr>
+      <w:r>
+        <w:rPr>
+          <w:rFonts w:hint="eastAsia"/>
+        </w:rPr>
+        <w:t>根据运单，安排运输发货后，</w:t>
+      </w:r>
+      <w:r>
+        <w:rPr>
+          <w:rFonts w:hint="eastAsia"/>
+        </w:rPr>
+        <w:t>更新相应的表单。</w:t>
+      </w:r>
+    </w:p>
+    <w:p>
+      <w:pPr>
+        <w:pStyle w:val="ListParagraph"/>
+        <w:ind w:left="2160"/>
+      </w:pPr>
+    </w:p>
+    <w:p>
+      <w:pPr>
+        <w:pStyle w:val="ListParagraph"/>
+        <w:ind w:left="2160"/>
+      </w:pPr>
     </w:p>
     <w:p>
       <w:pPr>
@@ -1815,7 +2252,7 @@
         <w:rPr>
           <w:rFonts w:hint="eastAsia"/>
         </w:rPr>
-        <w:t>1-1</w:t>
+        <w:t>1-3</w:t>
       </w:r>
     </w:p>
     <w:p>
@@ -1827,7 +2264,25 @@
         <w:rPr>
           <w:rFonts w:hint="eastAsia"/>
         </w:rPr>
-        <w:t>用例名称：原材料进货</w:t>
+        <w:t>用例名称：</w:t>
+      </w:r>
+      <w:r>
+        <w:rPr>
+          <w:rFonts w:hint="eastAsia"/>
+        </w:rPr>
+        <w:t>实体店</w:t>
+      </w:r>
+      <w:r>
+        <w:rPr>
+          <w:rFonts w:hint="eastAsia"/>
+        </w:rPr>
+        <w:t>/</w:t>
+      </w:r>
+      <w:r>
+        <w:rPr>
+          <w:rFonts w:hint="eastAsia"/>
+        </w:rPr>
+        <w:t>网上店备货管理</w:t>
       </w:r>
     </w:p>
     <w:p>
@@ -1839,7 +2294,19 @@
         <w:rPr>
           <w:rFonts w:hint="eastAsia"/>
         </w:rPr>
-        <w:t>用户角色：生产部门</w:t>
+        <w:t>用户角色：实体店</w:t>
+      </w:r>
+      <w:r>
+        <w:rPr>
+          <w:rFonts w:hint="eastAsia"/>
+        </w:rPr>
+        <w:t>/</w:t>
+      </w:r>
+      <w:r>
+        <w:rPr>
+          <w:rFonts w:hint="eastAsia"/>
+        </w:rPr>
+        <w:t>网上店</w:t>
       </w:r>
       <w:r>
         <w:rPr>
@@ -1857,126 +2324,6 @@
         <w:rPr>
           <w:rFonts w:hint="eastAsia"/>
         </w:rPr>
-        <w:t>基本流程</w:t>
-      </w:r>
-      <w:r>
-        <w:rPr>
-          <w:rFonts w:hint="eastAsia"/>
-        </w:rPr>
-        <w:t>：</w:t>
-      </w:r>
-    </w:p>
-    <w:p>
-      <w:pPr>
-        <w:pStyle w:val="ListParagraph"/>
-        <w:numPr>
-          <w:ilvl w:val="2"/>
-          <w:numId w:val="2"/>
-        </w:numPr>
-      </w:pPr>
-      <w:r>
-        <w:rPr>
-          <w:rFonts w:hint="eastAsia"/>
-        </w:rPr>
-        <w:t>生产部门</w:t>
-      </w:r>
-      <w:r>
-        <w:rPr>
-          <w:rFonts w:hint="eastAsia"/>
-        </w:rPr>
-        <w:t>管理员接受入库的原材料，验货清点后输入下述信息。</w:t>
-      </w:r>
-    </w:p>
-    <w:p>
-      <w:pPr>
-        <w:pStyle w:val="ListParagraph"/>
-        <w:numPr>
-          <w:ilvl w:val="2"/>
-          <w:numId w:val="2"/>
-        </w:numPr>
-      </w:pPr>
-      <w:r>
-        <w:rPr>
-          <w:rFonts w:hint="eastAsia"/>
-        </w:rPr>
-        <w:t>输入入库时间，送货方，入库数量，原材料生产时间，存储地点等信息。</w:t>
-      </w:r>
-    </w:p>
-    <w:p>
-      <w:pPr>
-        <w:pStyle w:val="ListParagraph"/>
-        <w:ind w:left="2160"/>
-      </w:pPr>
-    </w:p>
-    <w:p>
-      <w:pPr>
-        <w:pStyle w:val="ListParagraph"/>
-        <w:ind w:left="2160"/>
-      </w:pPr>
-    </w:p>
-    <w:p>
-      <w:pPr>
-        <w:pStyle w:val="ListParagraph"/>
-        <w:ind w:left="1440"/>
-      </w:pPr>
-      <w:r>
-        <w:rPr>
-          <w:rFonts w:hint="eastAsia"/>
-        </w:rPr>
-        <w:t>用例号：</w:t>
-      </w:r>
-      <w:r>
-        <w:rPr>
-          <w:rFonts w:hint="eastAsia"/>
-        </w:rPr>
-        <w:t>1-2</w:t>
-      </w:r>
-    </w:p>
-    <w:p>
-      <w:pPr>
-        <w:pStyle w:val="ListParagraph"/>
-        <w:ind w:left="1440"/>
-      </w:pPr>
-      <w:r>
-        <w:rPr>
-          <w:rFonts w:hint="eastAsia"/>
-        </w:rPr>
-        <w:t>用例名称：</w:t>
-      </w:r>
-      <w:r>
-        <w:rPr>
-          <w:rFonts w:hint="eastAsia"/>
-        </w:rPr>
-        <w:t>生产线出货</w:t>
-      </w:r>
-    </w:p>
-    <w:p>
-      <w:pPr>
-        <w:pStyle w:val="ListParagraph"/>
-        <w:ind w:left="1440"/>
-      </w:pPr>
-      <w:r>
-        <w:rPr>
-          <w:rFonts w:hint="eastAsia"/>
-        </w:rPr>
-        <w:t>用户角色：</w:t>
-      </w:r>
-      <w:r>
-        <w:rPr>
-          <w:rFonts w:hint="eastAsia"/>
-        </w:rPr>
-        <w:t>生产部门管理员</w:t>
-      </w:r>
-    </w:p>
-    <w:p>
-      <w:pPr>
-        <w:pStyle w:val="ListParagraph"/>
-        <w:ind w:left="1440"/>
-      </w:pPr>
-      <w:r>
-        <w:rPr>
-          <w:rFonts w:hint="eastAsia"/>
-        </w:rPr>
         <w:t>基本流程：</w:t>
       </w:r>
     </w:p>
@@ -1992,64 +2339,22 @@
         <w:rPr>
           <w:rFonts w:hint="eastAsia"/>
         </w:rPr>
-        <w:t>成品油</w:t>
-      </w:r>
-      <w:r>
-        <w:rPr>
-          <w:rFonts w:hint="eastAsia"/>
-        </w:rPr>
-        <w:t>生产好，装箱。</w:t>
-      </w:r>
-    </w:p>
-    <w:p>
-      <w:pPr>
-        <w:pStyle w:val="ListParagraph"/>
-        <w:numPr>
-          <w:ilvl w:val="2"/>
-          <w:numId w:val="2"/>
-        </w:numPr>
-      </w:pPr>
-      <w:r>
-        <w:rPr>
-          <w:rFonts w:hint="eastAsia"/>
-        </w:rPr>
-        <w:t>根据不同商品类型</w:t>
-      </w:r>
-      <w:r>
-        <w:rPr>
-          <w:rFonts w:hint="eastAsia"/>
-        </w:rPr>
-        <w:t>(</w:t>
-      </w:r>
-      <w:r>
-        <w:rPr>
-          <w:rFonts w:hint="eastAsia"/>
-        </w:rPr>
-        <w:t>不同包装的核桃油</w:t>
-      </w:r>
-      <w:r>
-        <w:rPr>
-          <w:rFonts w:hint="eastAsia"/>
-        </w:rPr>
-        <w:t>)</w:t>
-      </w:r>
-      <w:r>
-        <w:rPr>
-          <w:rFonts w:hint="eastAsia"/>
-        </w:rPr>
-        <w:t>扫描每瓶油的条形码，生产时间，数量。输入到</w:t>
-      </w:r>
-      <w:r>
-        <w:rPr>
-          <w:rFonts w:hint="eastAsia"/>
-        </w:rPr>
-        <w:t>总的</w:t>
-      </w:r>
-      <w:r>
-        <w:rPr>
-          <w:rFonts w:hint="eastAsia"/>
-        </w:rPr>
-        <w:t>存货表单中</w:t>
+        <w:t>接受从生产线，仓储线运输来的核桃油，验货后入库。</w:t>
+      </w:r>
+    </w:p>
+    <w:p>
+      <w:pPr>
+        <w:pStyle w:val="ListParagraph"/>
+        <w:numPr>
+          <w:ilvl w:val="2"/>
+          <w:numId w:val="2"/>
+        </w:numPr>
+      </w:pPr>
+      <w:r>
+        <w:rPr>
+          <w:rFonts w:hint="eastAsia"/>
+        </w:rPr>
+        <w:t>更新本销售点的存货信息</w:t>
       </w:r>
       <w:r>
         <w:rPr>
@@ -2070,198 +2375,6 @@
         <w:rPr>
           <w:rFonts w:hint="eastAsia"/>
         </w:rPr>
-        <w:t>系统根据各个实体店</w:t>
-      </w:r>
-      <w:r>
-        <w:rPr>
-          <w:rFonts w:hint="eastAsia"/>
-        </w:rPr>
-        <w:t>/</w:t>
-      </w:r>
-      <w:r>
-        <w:rPr>
-          <w:rFonts w:hint="eastAsia"/>
-        </w:rPr>
-        <w:t>网上店缺货情况，自动产生不同的运单，并更新到系统中</w:t>
-      </w:r>
-      <w:r>
-        <w:rPr>
-          <w:rFonts w:hint="eastAsia"/>
-        </w:rPr>
-        <w:t>。</w:t>
-      </w:r>
-    </w:p>
-    <w:p>
-      <w:pPr>
-        <w:pStyle w:val="ListParagraph"/>
-        <w:numPr>
-          <w:ilvl w:val="2"/>
-          <w:numId w:val="2"/>
-        </w:numPr>
-      </w:pPr>
-      <w:r>
-        <w:rPr>
-          <w:rFonts w:hint="eastAsia"/>
-        </w:rPr>
-        <w:t>根据运单，安排运输发货后，</w:t>
-      </w:r>
-      <w:r>
-        <w:rPr>
-          <w:rFonts w:hint="eastAsia"/>
-        </w:rPr>
-        <w:t>更新相应的表单。</w:t>
-      </w:r>
-    </w:p>
-    <w:p>
-      <w:pPr>
-        <w:pStyle w:val="ListParagraph"/>
-        <w:ind w:left="2160"/>
-      </w:pPr>
-    </w:p>
-    <w:p>
-      <w:pPr>
-        <w:pStyle w:val="ListParagraph"/>
-        <w:ind w:left="2160"/>
-      </w:pPr>
-    </w:p>
-    <w:p>
-      <w:pPr>
-        <w:pStyle w:val="ListParagraph"/>
-        <w:ind w:left="1440"/>
-      </w:pPr>
-      <w:r>
-        <w:rPr>
-          <w:rFonts w:hint="eastAsia"/>
-        </w:rPr>
-        <w:t>用例号：</w:t>
-      </w:r>
-      <w:r>
-        <w:rPr>
-          <w:rFonts w:hint="eastAsia"/>
-        </w:rPr>
-        <w:t>1-3</w:t>
-      </w:r>
-    </w:p>
-    <w:p>
-      <w:pPr>
-        <w:pStyle w:val="ListParagraph"/>
-        <w:ind w:left="1440"/>
-      </w:pPr>
-      <w:r>
-        <w:rPr>
-          <w:rFonts w:hint="eastAsia"/>
-        </w:rPr>
-        <w:t>用例名称：</w:t>
-      </w:r>
-      <w:r>
-        <w:rPr>
-          <w:rFonts w:hint="eastAsia"/>
-        </w:rPr>
-        <w:t>实体店</w:t>
-      </w:r>
-      <w:r>
-        <w:rPr>
-          <w:rFonts w:hint="eastAsia"/>
-        </w:rPr>
-        <w:t>/</w:t>
-      </w:r>
-      <w:r>
-        <w:rPr>
-          <w:rFonts w:hint="eastAsia"/>
-        </w:rPr>
-        <w:t>网上店备货管理</w:t>
-      </w:r>
-    </w:p>
-    <w:p>
-      <w:pPr>
-        <w:pStyle w:val="ListParagraph"/>
-        <w:ind w:left="1440"/>
-      </w:pPr>
-      <w:r>
-        <w:rPr>
-          <w:rFonts w:hint="eastAsia"/>
-        </w:rPr>
-        <w:t>用户角色：实体店</w:t>
-      </w:r>
-      <w:r>
-        <w:rPr>
-          <w:rFonts w:hint="eastAsia"/>
-        </w:rPr>
-        <w:t>/</w:t>
-      </w:r>
-      <w:r>
-        <w:rPr>
-          <w:rFonts w:hint="eastAsia"/>
-        </w:rPr>
-        <w:t>网上店</w:t>
-      </w:r>
-      <w:r>
-        <w:rPr>
-          <w:rFonts w:hint="eastAsia"/>
-        </w:rPr>
-        <w:t>管理员</w:t>
-      </w:r>
-    </w:p>
-    <w:p>
-      <w:pPr>
-        <w:pStyle w:val="ListParagraph"/>
-        <w:ind w:left="1440"/>
-      </w:pPr>
-      <w:r>
-        <w:rPr>
-          <w:rFonts w:hint="eastAsia"/>
-        </w:rPr>
-        <w:t>基本流程：</w:t>
-      </w:r>
-    </w:p>
-    <w:p>
-      <w:pPr>
-        <w:pStyle w:val="ListParagraph"/>
-        <w:numPr>
-          <w:ilvl w:val="2"/>
-          <w:numId w:val="2"/>
-        </w:numPr>
-      </w:pPr>
-      <w:r>
-        <w:rPr>
-          <w:rFonts w:hint="eastAsia"/>
-        </w:rPr>
-        <w:t>接受从生产线，仓储线运输来的核桃油，验货后入库。</w:t>
-      </w:r>
-    </w:p>
-    <w:p>
-      <w:pPr>
-        <w:pStyle w:val="ListParagraph"/>
-        <w:numPr>
-          <w:ilvl w:val="2"/>
-          <w:numId w:val="2"/>
-        </w:numPr>
-      </w:pPr>
-      <w:r>
-        <w:rPr>
-          <w:rFonts w:hint="eastAsia"/>
-        </w:rPr>
-        <w:t>更新本销售点的存货信息</w:t>
-      </w:r>
-      <w:r>
-        <w:rPr>
-          <w:rFonts w:hint="eastAsia"/>
-        </w:rPr>
-        <w:t>。</w:t>
-      </w:r>
-    </w:p>
-    <w:p>
-      <w:pPr>
-        <w:pStyle w:val="ListParagraph"/>
-        <w:numPr>
-          <w:ilvl w:val="2"/>
-          <w:numId w:val="2"/>
-        </w:numPr>
-      </w:pPr>
-      <w:r>
-        <w:rPr>
-          <w:rFonts w:hint="eastAsia"/>
-        </w:rPr>
         <w:t>系统在每天凌晨，根据当前销售点</w:t>
       </w:r>
       <w:r>
@@ -2301,7 +2414,6 @@
         <w:rPr>
           <w:rFonts w:hint="eastAsia"/>
         </w:rPr>
-        <w:lastRenderedPageBreak/>
         <w:t>如果达到缺货预警，同时会邮件，</w:t>
       </w:r>
       <w:r>
@@ -3281,7 +3393,7 @@
 </file>
 
 <file path=customXml/itemProps1.xml><?xml version="1.0" encoding="utf-8"?>
-<ds:datastoreItem xmlns:ds="http://schemas.openxmlformats.org/officeDocument/2006/customXml" ds:itemID="{8063DD56-AF9F-1F4A-97CF-39C3C9C53D3F}">
+<ds:datastoreItem xmlns:ds="http://schemas.openxmlformats.org/officeDocument/2006/customXml" ds:itemID="{E94263BB-1B51-3D4A-A29B-03D362C571CE}">
   <ds:schemaRefs>
     <ds:schemaRef ds:uri="http://schemas.openxmlformats.org/officeDocument/2006/bibliography"/>
   </ds:schemaRefs>

</xml_diff>

<commit_message>
more changes for general description
</commit_message>
<xml_diff>
--- a/品沃数字化管理建议和用例.docx
+++ b/品沃数字化管理建议和用例.docx
@@ -1065,7 +1065,713 @@
         <w:rPr>
           <w:rFonts w:hint="eastAsia"/>
         </w:rPr>
-        <w:t>，通</w:t>
+        <w:t>，通知管理员向库存系统订货。不同产品可设定不同的预警值，灵活调配。</w:t>
+      </w:r>
+    </w:p>
+    <w:p>
+      <w:pPr>
+        <w:pStyle w:val="ListParagraph"/>
+        <w:numPr>
+          <w:ilvl w:val="1"/>
+          <w:numId w:val="2"/>
+        </w:numPr>
+      </w:pPr>
+      <w:r>
+        <w:rPr>
+          <w:rFonts w:hint="eastAsia"/>
+        </w:rPr>
+        <w:t>库存系统管理：</w:t>
+      </w:r>
+    </w:p>
+    <w:p>
+      <w:pPr>
+        <w:pStyle w:val="ListParagraph"/>
+        <w:numPr>
+          <w:ilvl w:val="2"/>
+          <w:numId w:val="2"/>
+        </w:numPr>
+      </w:pPr>
+      <w:r>
+        <w:rPr>
+          <w:rFonts w:hint="eastAsia"/>
+        </w:rPr>
+        <w:t>库存系统不依赖生产线／厂房与仓库的物理位置</w:t>
+      </w:r>
+      <w:r>
+        <w:rPr>
+          <w:rFonts w:hint="eastAsia"/>
+        </w:rPr>
+        <w:t>（即生产线和仓库可以在一起，也可以分离）。系统的</w:t>
+      </w:r>
+      <w:r>
+        <w:rPr>
+          <w:rFonts w:hint="eastAsia"/>
+        </w:rPr>
+        <w:t>主要目的是用来跟踪每天入库，出库的数量，其中入库来</w:t>
+      </w:r>
+      <w:r>
+        <w:rPr>
+          <w:rFonts w:hint="eastAsia"/>
+        </w:rPr>
+        <w:t>自生产线每天产出</w:t>
+      </w:r>
+      <w:r>
+        <w:rPr>
+          <w:rFonts w:hint="eastAsia"/>
+        </w:rPr>
+        <w:t>的</w:t>
+      </w:r>
+      <w:r>
+        <w:rPr>
+          <w:rFonts w:hint="eastAsia"/>
+        </w:rPr>
+        <w:t>产品，出库则来自门店的进货单</w:t>
+      </w:r>
+      <w:r>
+        <w:rPr>
+          <w:rFonts w:hint="eastAsia"/>
+        </w:rPr>
+        <w:t>以及线上交易所产的订单。</w:t>
+      </w:r>
+    </w:p>
+    <w:p>
+      <w:pPr>
+        <w:pStyle w:val="ListParagraph"/>
+        <w:numPr>
+          <w:ilvl w:val="2"/>
+          <w:numId w:val="2"/>
+        </w:numPr>
+      </w:pPr>
+      <w:r>
+        <w:rPr>
+          <w:rFonts w:hint="eastAsia"/>
+        </w:rPr>
+        <w:t>库存系统的核心</w:t>
+      </w:r>
+      <w:r>
+        <w:rPr>
+          <w:rFonts w:hint="eastAsia"/>
+        </w:rPr>
+        <w:t>作用是跟踪</w:t>
+      </w:r>
+      <w:r>
+        <w:rPr>
+          <w:rFonts w:hint="eastAsia"/>
+        </w:rPr>
+        <w:t>产品</w:t>
+      </w:r>
+      <w:r>
+        <w:rPr>
+          <w:rFonts w:hint="eastAsia"/>
+        </w:rPr>
+        <w:t>的生命周期</w:t>
+      </w:r>
+      <w:r>
+        <w:rPr>
+          <w:rFonts w:hint="eastAsia"/>
+        </w:rPr>
+        <w:t>，</w:t>
+      </w:r>
+      <w:r>
+        <w:t xml:space="preserve"> </w:t>
+      </w:r>
+      <w:r>
+        <w:rPr>
+          <w:rFonts w:hint="eastAsia"/>
+        </w:rPr>
+        <w:t>如</w:t>
+      </w:r>
+      <w:r>
+        <w:t>1000</w:t>
+      </w:r>
+      <w:r>
+        <w:rPr>
+          <w:rFonts w:hint="eastAsia"/>
+        </w:rPr>
+        <w:t>件</w:t>
+      </w:r>
+      <w:r>
+        <w:t xml:space="preserve"> A</w:t>
+      </w:r>
+      <w:r>
+        <w:rPr>
+          <w:rFonts w:hint="eastAsia"/>
+        </w:rPr>
+        <w:t>类型的</w:t>
+      </w:r>
+      <w:r>
+        <w:rPr>
+          <w:rFonts w:hint="eastAsia"/>
+        </w:rPr>
+        <w:t>油从生产线产出后</w:t>
+      </w:r>
+      <w:r>
+        <w:rPr>
+          <w:rFonts w:hint="eastAsia"/>
+        </w:rPr>
+        <w:t>，</w:t>
+      </w:r>
+      <w:r>
+        <w:rPr>
+          <w:rFonts w:hint="eastAsia"/>
+        </w:rPr>
+        <w:t>使用</w:t>
+      </w:r>
+      <w:r>
+        <w:rPr>
+          <w:rFonts w:hint="eastAsia"/>
+        </w:rPr>
+        <w:t>条形码扫描后入库</w:t>
+      </w:r>
+      <w:r>
+        <w:rPr>
+          <w:rFonts w:hint="eastAsia"/>
+        </w:rPr>
+        <w:t>。</w:t>
+      </w:r>
+      <w:r>
+        <w:rPr>
+          <w:rFonts w:hint="eastAsia"/>
+        </w:rPr>
+        <w:t>线</w:t>
+      </w:r>
+      <w:r>
+        <w:rPr>
+          <w:rFonts w:hint="eastAsia"/>
+        </w:rPr>
+        <w:t>上</w:t>
+      </w:r>
+      <w:r>
+        <w:rPr>
+          <w:rFonts w:hint="eastAsia"/>
+        </w:rPr>
+        <w:t>交易</w:t>
+      </w:r>
+      <w:r>
+        <w:rPr>
+          <w:rFonts w:hint="eastAsia"/>
+        </w:rPr>
+        <w:t>系统（天猫，一号店）</w:t>
+      </w:r>
+      <w:r>
+        <w:rPr>
+          <w:rFonts w:hint="eastAsia"/>
+        </w:rPr>
+        <w:t>产生</w:t>
+      </w:r>
+      <w:r>
+        <w:rPr>
+          <w:rFonts w:hint="eastAsia"/>
+        </w:rPr>
+        <w:t>订单</w:t>
+      </w:r>
+      <w:r>
+        <w:rPr>
+          <w:rFonts w:hint="eastAsia"/>
+        </w:rPr>
+        <w:t>需求</w:t>
+      </w:r>
+      <w:r>
+        <w:rPr>
+          <w:rFonts w:hint="eastAsia"/>
+        </w:rPr>
+        <w:t>500</w:t>
+      </w:r>
+      <w:r>
+        <w:rPr>
+          <w:rFonts w:hint="eastAsia"/>
+        </w:rPr>
+        <w:t>件，徐家汇实体店发现店内</w:t>
+      </w:r>
+      <w:r>
+        <w:t>A</w:t>
+      </w:r>
+      <w:r>
+        <w:rPr>
+          <w:rFonts w:hint="eastAsia"/>
+        </w:rPr>
+        <w:t>产品数量不足，查询库存系统发现剩余</w:t>
+      </w:r>
+      <w:r>
+        <w:rPr>
+          <w:rFonts w:hint="eastAsia"/>
+        </w:rPr>
+        <w:t>500</w:t>
+      </w:r>
+      <w:r>
+        <w:rPr>
+          <w:rFonts w:hint="eastAsia"/>
+        </w:rPr>
+        <w:t>件后提交</w:t>
+      </w:r>
+      <w:r>
+        <w:rPr>
+          <w:rFonts w:hint="eastAsia"/>
+        </w:rPr>
+        <w:t>进货需求</w:t>
+      </w:r>
+      <w:r>
+        <w:rPr>
+          <w:rFonts w:hint="eastAsia"/>
+        </w:rPr>
+        <w:t>200</w:t>
+      </w:r>
+      <w:r>
+        <w:rPr>
+          <w:rFonts w:hint="eastAsia"/>
+        </w:rPr>
+        <w:t>件。</w:t>
+      </w:r>
+      <w:r>
+        <w:rPr>
+          <w:rFonts w:hint="eastAsia"/>
+        </w:rPr>
+        <w:t>此时库存管理员</w:t>
+      </w:r>
+      <w:r>
+        <w:rPr>
+          <w:rFonts w:hint="eastAsia"/>
+        </w:rPr>
+        <w:t>在</w:t>
+      </w:r>
+      <w:r>
+        <w:rPr>
+          <w:rFonts w:hint="eastAsia"/>
+        </w:rPr>
+        <w:t>处理完线上线下的订单需求后，实际</w:t>
+      </w:r>
+      <w:r>
+        <w:t>A</w:t>
+      </w:r>
+      <w:r>
+        <w:rPr>
+          <w:rFonts w:hint="eastAsia"/>
+        </w:rPr>
+        <w:t>库存为</w:t>
+      </w:r>
+      <w:r>
+        <w:rPr>
+          <w:rFonts w:hint="eastAsia"/>
+        </w:rPr>
+        <w:t>1000-500-200 = 300</w:t>
+      </w:r>
+      <w:r>
+        <w:rPr>
+          <w:rFonts w:hint="eastAsia"/>
+        </w:rPr>
+        <w:t>件。</w:t>
+      </w:r>
+    </w:p>
+    <w:p>
+      <w:pPr>
+        <w:pStyle w:val="ListParagraph"/>
+        <w:numPr>
+          <w:ilvl w:val="2"/>
+          <w:numId w:val="2"/>
+        </w:numPr>
+      </w:pPr>
+      <w:r>
+        <w:rPr>
+          <w:rFonts w:hint="eastAsia"/>
+        </w:rPr>
+        <w:t>上述</w:t>
+      </w:r>
+      <w:r>
+        <w:t>B</w:t>
+      </w:r>
+      <w:r>
+        <w:rPr>
+          <w:rFonts w:hint="eastAsia"/>
+        </w:rPr>
+        <w:t>中，库存管理员</w:t>
+      </w:r>
+      <w:r>
+        <w:rPr>
+          <w:rFonts w:hint="eastAsia"/>
+        </w:rPr>
+        <w:t>需要分别对</w:t>
+      </w:r>
+      <w:r>
+        <w:rPr>
+          <w:rFonts w:hint="eastAsia"/>
+        </w:rPr>
+        <w:t>500</w:t>
+      </w:r>
+      <w:r>
+        <w:rPr>
+          <w:rFonts w:hint="eastAsia"/>
+        </w:rPr>
+        <w:t>件线上订单需求以及</w:t>
+      </w:r>
+      <w:r>
+        <w:rPr>
+          <w:rFonts w:hint="eastAsia"/>
+        </w:rPr>
+        <w:t>200</w:t>
+      </w:r>
+      <w:r>
+        <w:rPr>
+          <w:rFonts w:hint="eastAsia"/>
+        </w:rPr>
+        <w:t>件实体店进货单进行处理，处理方式如下：</w:t>
+      </w:r>
+    </w:p>
+    <w:p>
+      <w:pPr>
+        <w:pStyle w:val="ListParagraph"/>
+        <w:numPr>
+          <w:ilvl w:val="3"/>
+          <w:numId w:val="2"/>
+        </w:numPr>
+      </w:pPr>
+      <w:r>
+        <w:rPr>
+          <w:rFonts w:hint="eastAsia"/>
+        </w:rPr>
+        <w:t>例如</w:t>
+      </w:r>
+      <w:r>
+        <w:rPr>
+          <w:rFonts w:hint="eastAsia"/>
+        </w:rPr>
+        <w:t>500</w:t>
+      </w:r>
+      <w:r>
+        <w:rPr>
+          <w:rFonts w:hint="eastAsia"/>
+        </w:rPr>
+        <w:t>件产品来自于</w:t>
+      </w:r>
+      <w:r>
+        <w:rPr>
+          <w:rFonts w:hint="eastAsia"/>
+        </w:rPr>
+        <w:t>前</w:t>
+      </w:r>
+      <w:r>
+        <w:rPr>
+          <w:rFonts w:hint="eastAsia"/>
+        </w:rPr>
+        <w:t>一天的所有订单，下者为</w:t>
+      </w:r>
+      <w:r>
+        <w:rPr>
+          <w:rFonts w:hint="eastAsia"/>
+        </w:rPr>
+        <w:t>诸多散户。系统会</w:t>
+      </w:r>
+      <w:r>
+        <w:rPr>
+          <w:rFonts w:hint="eastAsia"/>
+        </w:rPr>
+        <w:t>自动</w:t>
+      </w:r>
+      <w:r>
+        <w:rPr>
+          <w:rFonts w:hint="eastAsia"/>
+        </w:rPr>
+        <w:t>按照地域</w:t>
+      </w:r>
+      <w:r>
+        <w:rPr>
+          <w:rFonts w:hint="eastAsia"/>
+        </w:rPr>
+        <w:t>对订单进行分组，管理</w:t>
+      </w:r>
+      <w:r>
+        <w:rPr>
+          <w:rFonts w:hint="eastAsia"/>
+        </w:rPr>
+        <w:t>员</w:t>
+      </w:r>
+      <w:r>
+        <w:rPr>
+          <w:rFonts w:hint="eastAsia"/>
+        </w:rPr>
+        <w:t>打印出分组单据</w:t>
+      </w:r>
+      <w:r>
+        <w:rPr>
+          <w:rFonts w:hint="eastAsia"/>
+        </w:rPr>
+        <w:t>后需准备好货品并</w:t>
+      </w:r>
+      <w:r>
+        <w:rPr>
+          <w:rFonts w:hint="eastAsia"/>
+        </w:rPr>
+        <w:t>联系</w:t>
+      </w:r>
+      <w:r>
+        <w:rPr>
+          <w:rFonts w:hint="eastAsia"/>
+        </w:rPr>
+        <w:t>物流</w:t>
+      </w:r>
+      <w:r>
+        <w:rPr>
+          <w:rFonts w:hint="eastAsia"/>
+        </w:rPr>
+        <w:t>打包</w:t>
+      </w:r>
+      <w:r>
+        <w:rPr>
+          <w:rFonts w:hint="eastAsia"/>
+        </w:rPr>
+        <w:t>发货</w:t>
+      </w:r>
+      <w:r>
+        <w:rPr>
+          <w:rFonts w:hint="eastAsia"/>
+        </w:rPr>
+        <w:t>。</w:t>
+      </w:r>
+    </w:p>
+    <w:p>
+      <w:pPr>
+        <w:pStyle w:val="ListParagraph"/>
+        <w:numPr>
+          <w:ilvl w:val="3"/>
+          <w:numId w:val="2"/>
+        </w:numPr>
+      </w:pPr>
+      <w:r>
+        <w:rPr>
+          <w:rFonts w:hint="eastAsia"/>
+        </w:rPr>
+        <w:lastRenderedPageBreak/>
+        <w:t>200</w:t>
+      </w:r>
+      <w:r>
+        <w:rPr>
+          <w:rFonts w:hint="eastAsia"/>
+        </w:rPr>
+        <w:t>件产品需求来自线下实体店，管理员准备好货品后通知公司内部送货车发货。</w:t>
+      </w:r>
+      <w:r>
+        <w:rPr>
+          <w:rFonts w:hint="eastAsia"/>
+        </w:rPr>
+        <w:t>（当然管理员也可以像</w:t>
+      </w:r>
+      <w:r>
+        <w:rPr>
+          <w:rFonts w:hint="eastAsia"/>
+        </w:rPr>
+        <w:t>1.3.</w:t>
+      </w:r>
+      <w:r>
+        <w:t>C.1</w:t>
+      </w:r>
+      <w:r>
+        <w:rPr>
+          <w:rFonts w:hint="eastAsia"/>
+        </w:rPr>
+        <w:t>一样让第三方物流打包发货</w:t>
+      </w:r>
+      <w:r>
+        <w:rPr>
+          <w:rFonts w:hint="eastAsia"/>
+        </w:rPr>
+        <w:t>，关键看哪个成本</w:t>
+      </w:r>
+      <w:r>
+        <w:rPr>
+          <w:rFonts w:hint="eastAsia"/>
+        </w:rPr>
+        <w:t>更低，效率更高）</w:t>
+      </w:r>
+    </w:p>
+    <w:p>
+      <w:pPr>
+        <w:pStyle w:val="ListParagraph"/>
+        <w:numPr>
+          <w:ilvl w:val="3"/>
+          <w:numId w:val="2"/>
+        </w:numPr>
+      </w:pPr>
+      <w:r>
+        <w:rPr>
+          <w:rFonts w:hint="eastAsia"/>
+        </w:rPr>
+        <w:t>上述</w:t>
+      </w:r>
+      <w:r>
+        <w:rPr>
+          <w:rFonts w:hint="eastAsia"/>
+        </w:rPr>
+        <w:t>700</w:t>
+      </w:r>
+      <w:r>
+        <w:rPr>
+          <w:rFonts w:hint="eastAsia"/>
+        </w:rPr>
+        <w:t>件产品</w:t>
+      </w:r>
+      <w:r>
+        <w:rPr>
+          <w:rFonts w:hint="eastAsia"/>
+        </w:rPr>
+        <w:t>在发货前的状态为预留态，即无法再被预定（除非退单发生，详见退单流程）</w:t>
+      </w:r>
+      <w:r>
+        <w:rPr>
+          <w:rFonts w:hint="eastAsia"/>
+        </w:rPr>
+        <w:t>。物流打包发货后状态迁移为物流发货中，管理员需要更新系统中订单的状态反映该变化。</w:t>
+      </w:r>
+    </w:p>
+    <w:p>
+      <w:pPr>
+        <w:pStyle w:val="ListParagraph"/>
+        <w:numPr>
+          <w:ilvl w:val="1"/>
+          <w:numId w:val="2"/>
+        </w:numPr>
+      </w:pPr>
+      <w:r>
+        <w:rPr>
+          <w:rFonts w:hint="eastAsia"/>
+        </w:rPr>
+        <w:t>订单</w:t>
+      </w:r>
+      <w:r>
+        <w:rPr>
+          <w:rFonts w:hint="eastAsia"/>
+        </w:rPr>
+        <w:t>管理</w:t>
+      </w:r>
+      <w:r>
+        <w:rPr>
+          <w:rFonts w:hint="eastAsia"/>
+        </w:rPr>
+        <w:t>：</w:t>
+      </w:r>
+    </w:p>
+    <w:p>
+      <w:pPr>
+        <w:pStyle w:val="ListParagraph"/>
+        <w:numPr>
+          <w:ilvl w:val="2"/>
+          <w:numId w:val="2"/>
+        </w:numPr>
+      </w:pPr>
+      <w:r>
+        <w:rPr>
+          <w:rFonts w:hint="eastAsia"/>
+        </w:rPr>
+        <w:t>用于和实体店</w:t>
+      </w:r>
+      <w:r>
+        <w:rPr>
+          <w:rFonts w:hint="eastAsia"/>
+        </w:rPr>
+        <w:t>/</w:t>
+      </w:r>
+      <w:r>
+        <w:rPr>
+          <w:rFonts w:hint="eastAsia"/>
+        </w:rPr>
+        <w:t>网上销售集成，</w:t>
+      </w:r>
+      <w:r>
+        <w:rPr>
+          <w:rFonts w:hint="eastAsia"/>
+        </w:rPr>
+        <w:t>跟踪每瓶油的生命周期，支持退货管理</w:t>
+      </w:r>
+      <w:r>
+        <w:rPr>
+          <w:rFonts w:hint="eastAsia"/>
+        </w:rPr>
+        <w:t>。</w:t>
+      </w:r>
+    </w:p>
+    <w:p>
+      <w:pPr>
+        <w:pStyle w:val="ListParagraph"/>
+        <w:numPr>
+          <w:ilvl w:val="3"/>
+          <w:numId w:val="2"/>
+        </w:numPr>
+        <w:rPr>
+          <w:rFonts w:hint="eastAsia"/>
+        </w:rPr>
+      </w:pPr>
+      <w:r>
+        <w:rPr>
+          <w:rFonts w:hint="eastAsia"/>
+        </w:rPr>
+        <w:t>针对实体店：</w:t>
+      </w:r>
+      <w:r>
+        <w:rPr>
+          <w:rFonts w:hint="eastAsia"/>
+        </w:rPr>
+        <w:t>原始订单直接在内部生成。即门店发现存货低于</w:t>
+      </w:r>
+      <w:r>
+        <w:rPr>
+          <w:rFonts w:hint="eastAsia"/>
+        </w:rPr>
+        <w:t>设定阈值时（如</w:t>
+      </w:r>
+      <w:r>
+        <w:rPr>
+          <w:rFonts w:hint="eastAsia"/>
+        </w:rPr>
+        <w:t>3.</w:t>
+      </w:r>
+      <w:r>
+        <w:t>B</w:t>
+      </w:r>
+      <w:r>
+        <w:rPr>
+          <w:rFonts w:hint="eastAsia"/>
+        </w:rPr>
+        <w:t>所述），需要管理员填写订单给系统。订单会进入仓储系统并被仓储管理员处理发货（如</w:t>
+      </w:r>
+      <w:r>
+        <w:rPr>
+          <w:rFonts w:hint="eastAsia"/>
+        </w:rPr>
+        <w:t>4</w:t>
+      </w:r>
+      <w:r>
+        <w:rPr>
+          <w:rFonts w:hint="eastAsia"/>
+        </w:rPr>
+        <w:t>所述）。</w:t>
+      </w:r>
+    </w:p>
+    <w:p>
+      <w:pPr>
+        <w:pStyle w:val="ListParagraph"/>
+        <w:numPr>
+          <w:ilvl w:val="3"/>
+          <w:numId w:val="2"/>
+        </w:numPr>
+        <w:rPr>
+          <w:rFonts w:hint="eastAsia"/>
+        </w:rPr>
+      </w:pPr>
+      <w:r>
+        <w:rPr>
+          <w:rFonts w:hint="eastAsia"/>
+        </w:rPr>
+        <w:t>针对线上销售：</w:t>
+      </w:r>
+      <w:r>
+        <w:rPr>
+          <w:rFonts w:hint="eastAsia"/>
+        </w:rPr>
+        <w:t xml:space="preserve"> </w:t>
+      </w:r>
+      <w:r>
+        <w:rPr>
+          <w:rFonts w:hint="eastAsia"/>
+        </w:rPr>
+        <w:t>用户在电商平台完成支付（如支付宝，网</w:t>
       </w:r>
       <w:bookmarkStart w:id="0" w:name="_GoBack"/>
       <w:bookmarkEnd w:id="0"/>
@@ -1073,7 +1779,111 @@
         <w:rPr>
           <w:rFonts w:hint="eastAsia"/>
         </w:rPr>
-        <w:t>知管理员向库存系统订货。不同产品可设定不同的预警值，灵活调配。</w:t>
+        <w:t>银），并产生订单。</w:t>
+      </w:r>
+      <w:r>
+        <w:rPr>
+          <w:rFonts w:hint="eastAsia"/>
+        </w:rPr>
+        <w:t xml:space="preserve"> </w:t>
+      </w:r>
+      <w:r>
+        <w:rPr>
+          <w:rFonts w:hint="eastAsia"/>
+        </w:rPr>
+        <w:t>电商平台提供第三方接口，我们需要将其和品沃的信息系统集成。最终要实现的效果是：一旦用户在线支付完成，电商系统产生的订单会流入品沃仓储系统</w:t>
+      </w:r>
+      <w:r>
+        <w:rPr>
+          <w:rFonts w:hint="eastAsia"/>
+        </w:rPr>
+        <w:t>，择日由仓储管理员统一完成归类，分发（如</w:t>
+      </w:r>
+      <w:r>
+        <w:rPr>
+          <w:rFonts w:hint="eastAsia"/>
+        </w:rPr>
+        <w:t>4</w:t>
+      </w:r>
+      <w:r>
+        <w:rPr>
+          <w:rFonts w:hint="eastAsia"/>
+        </w:rPr>
+        <w:t>所述）。</w:t>
+      </w:r>
+    </w:p>
+    <w:p>
+      <w:pPr>
+        <w:pStyle w:val="ListParagraph"/>
+        <w:numPr>
+          <w:ilvl w:val="3"/>
+          <w:numId w:val="2"/>
+        </w:numPr>
+        <w:rPr>
+          <w:rFonts w:hint="eastAsia"/>
+          <w:highlight w:val="yellow"/>
+        </w:rPr>
+      </w:pPr>
+      <w:r>
+        <w:rPr>
+          <w:rFonts w:hint="eastAsia"/>
+          <w:highlight w:val="yellow"/>
+        </w:rPr>
+        <w:t>处理订单的时机：（</w:t>
+      </w:r>
+      <w:r>
+        <w:rPr>
+          <w:rFonts w:hint="eastAsia"/>
+          <w:highlight w:val="yellow"/>
+        </w:rPr>
+        <w:t>delay</w:t>
+      </w:r>
+      <w:r>
+        <w:rPr>
+          <w:rFonts w:hint="eastAsia"/>
+          <w:highlight w:val="yellow"/>
+        </w:rPr>
+        <w:t>多久发货，如果处在物流中而用户需要退货？所少天为有效退货时间，</w:t>
+      </w:r>
+      <w:proofErr w:type="spellStart"/>
+      <w:r>
+        <w:rPr>
+          <w:rFonts w:hint="eastAsia"/>
+          <w:highlight w:val="yellow"/>
+        </w:rPr>
+        <w:t>ms</w:t>
+      </w:r>
+      <w:proofErr w:type="spellEnd"/>
+      <w:r>
+        <w:rPr>
+          <w:rFonts w:hint="eastAsia"/>
+          <w:highlight w:val="yellow"/>
+        </w:rPr>
+        <w:t>各电商都要和品牌店签订协议。）</w:t>
+      </w:r>
+    </w:p>
+    <w:p>
+      <w:pPr>
+        <w:pStyle w:val="ListParagraph"/>
+        <w:numPr>
+          <w:ilvl w:val="3"/>
+          <w:numId w:val="2"/>
+        </w:numPr>
+        <w:rPr>
+          <w:rFonts w:hint="eastAsia"/>
+        </w:rPr>
+      </w:pPr>
+      <w:r>
+        <w:rPr>
+          <w:rFonts w:hint="eastAsia"/>
+        </w:rPr>
+        <w:t>订单</w:t>
+      </w:r>
+      <w:r>
+        <w:rPr>
+          <w:rFonts w:hint="eastAsia"/>
+        </w:rPr>
+        <w:t>所包含的内容：姓名、地址、电话、备注、产品信息（如数量，类别），金额、快递公司，快递员电话等。</w:t>
       </w:r>
     </w:p>
     <w:p>
@@ -1088,7 +1898,52 @@
         <w:rPr>
           <w:rFonts w:hint="eastAsia"/>
         </w:rPr>
-        <w:t>库存系统管理：</w:t>
+        <w:t>物流单管理</w:t>
+      </w:r>
+      <w:r>
+        <w:rPr>
+          <w:rFonts w:hint="eastAsia"/>
+        </w:rPr>
+        <w:t>：</w:t>
+      </w:r>
+      <w:r>
+        <w:rPr>
+          <w:rFonts w:hint="eastAsia"/>
+        </w:rPr>
+        <w:t>用于跟踪</w:t>
+      </w:r>
+      <w:r>
+        <w:rPr>
+          <w:rFonts w:hint="eastAsia"/>
+        </w:rPr>
+        <w:t>物流方信息</w:t>
+      </w:r>
+      <w:r>
+        <w:rPr>
+          <w:rFonts w:hint="eastAsia"/>
+        </w:rPr>
+        <w:t>。</w:t>
+      </w:r>
+    </w:p>
+    <w:p>
+      <w:pPr>
+        <w:pStyle w:val="ListParagraph"/>
+        <w:numPr>
+          <w:ilvl w:val="1"/>
+          <w:numId w:val="2"/>
+        </w:numPr>
+      </w:pPr>
+      <w:r>
+        <w:rPr>
+          <w:rFonts w:hint="eastAsia"/>
+        </w:rPr>
+        <w:t>用户和权限管理</w:t>
+      </w:r>
+      <w:r>
+        <w:rPr>
+          <w:rFonts w:hint="eastAsia"/>
+        </w:rPr>
+        <w:t>：</w:t>
       </w:r>
     </w:p>
     <w:p>
@@ -1103,43 +1958,7 @@
         <w:rPr>
           <w:rFonts w:hint="eastAsia"/>
         </w:rPr>
-        <w:t>库存系统不依赖生产线／厂房与仓库的物理位置</w:t>
-      </w:r>
-      <w:r>
-        <w:rPr>
-          <w:rFonts w:hint="eastAsia"/>
-        </w:rPr>
-        <w:t>（即生产线和仓库可以在一起，也可以分离）。系统的</w:t>
-      </w:r>
-      <w:r>
-        <w:rPr>
-          <w:rFonts w:hint="eastAsia"/>
-        </w:rPr>
-        <w:t>主要目的是用来跟踪每天入库，出库的数量，其中入库来</w:t>
-      </w:r>
-      <w:r>
-        <w:rPr>
-          <w:rFonts w:hint="eastAsia"/>
-        </w:rPr>
-        <w:t>自生产线每天产出</w:t>
-      </w:r>
-      <w:r>
-        <w:rPr>
-          <w:rFonts w:hint="eastAsia"/>
-        </w:rPr>
-        <w:t>的</w:t>
-      </w:r>
-      <w:r>
-        <w:rPr>
-          <w:rFonts w:hint="eastAsia"/>
-        </w:rPr>
-        <w:t>产品，出库则来自门店的进货单</w:t>
-      </w:r>
-      <w:r>
-        <w:rPr>
-          <w:rFonts w:hint="eastAsia"/>
-        </w:rPr>
-        <w:t>以及线上交易所产的订单。</w:t>
+        <w:t>每个使用此系统的员工必须要有对应的用户信息，并和短信，微信群发功能相联系。</w:t>
       </w:r>
     </w:p>
     <w:p>
@@ -1154,220 +1973,209 @@
         <w:rPr>
           <w:rFonts w:hint="eastAsia"/>
         </w:rPr>
-        <w:t>库存系统的核心</w:t>
-      </w:r>
-      <w:r>
-        <w:rPr>
-          <w:rFonts w:hint="eastAsia"/>
-        </w:rPr>
-        <w:t>作用是跟踪</w:t>
-      </w:r>
-      <w:r>
-        <w:rPr>
-          <w:rFonts w:hint="eastAsia"/>
-        </w:rPr>
-        <w:t>产品</w:t>
-      </w:r>
-      <w:r>
-        <w:rPr>
-          <w:rFonts w:hint="eastAsia"/>
-        </w:rPr>
-        <w:t>的生命周期</w:t>
-      </w:r>
-      <w:r>
-        <w:rPr>
-          <w:rFonts w:hint="eastAsia"/>
-        </w:rPr>
-        <w:t>，</w:t>
-      </w:r>
-      <w:r>
-        <w:t xml:space="preserve"> </w:t>
-      </w:r>
-      <w:r>
-        <w:rPr>
-          <w:rFonts w:hint="eastAsia"/>
-        </w:rPr>
-        <w:t>如</w:t>
-      </w:r>
-      <w:r>
-        <w:t>1000</w:t>
-      </w:r>
-      <w:r>
-        <w:rPr>
-          <w:rFonts w:hint="eastAsia"/>
-        </w:rPr>
-        <w:t>件</w:t>
-      </w:r>
-      <w:r>
-        <w:t xml:space="preserve"> A</w:t>
-      </w:r>
-      <w:r>
-        <w:rPr>
-          <w:rFonts w:hint="eastAsia"/>
-        </w:rPr>
-        <w:t>类型的</w:t>
-      </w:r>
-      <w:r>
-        <w:rPr>
-          <w:rFonts w:hint="eastAsia"/>
-        </w:rPr>
-        <w:t>油从生产线产出后</w:t>
-      </w:r>
-      <w:r>
-        <w:rPr>
-          <w:rFonts w:hint="eastAsia"/>
-        </w:rPr>
-        <w:t>，</w:t>
-      </w:r>
-      <w:r>
-        <w:rPr>
-          <w:rFonts w:hint="eastAsia"/>
-        </w:rPr>
-        <w:t>使用</w:t>
-      </w:r>
-      <w:r>
-        <w:rPr>
-          <w:rFonts w:hint="eastAsia"/>
-        </w:rPr>
-        <w:t>条形码扫描后入库</w:t>
-      </w:r>
-      <w:r>
-        <w:rPr>
-          <w:rFonts w:hint="eastAsia"/>
-        </w:rPr>
-        <w:t>。</w:t>
-      </w:r>
-      <w:r>
-        <w:rPr>
-          <w:rFonts w:hint="eastAsia"/>
-        </w:rPr>
-        <w:t>线</w:t>
-      </w:r>
-      <w:r>
-        <w:rPr>
-          <w:rFonts w:hint="eastAsia"/>
-        </w:rPr>
-        <w:t>上</w:t>
-      </w:r>
-      <w:r>
-        <w:rPr>
-          <w:rFonts w:hint="eastAsia"/>
-        </w:rPr>
-        <w:t>交易</w:t>
-      </w:r>
-      <w:r>
-        <w:rPr>
-          <w:rFonts w:hint="eastAsia"/>
-        </w:rPr>
-        <w:t>系统（天猫，一号店）</w:t>
-      </w:r>
-      <w:r>
-        <w:rPr>
-          <w:rFonts w:hint="eastAsia"/>
-        </w:rPr>
-        <w:t>产生</w:t>
-      </w:r>
-      <w:r>
-        <w:rPr>
-          <w:rFonts w:hint="eastAsia"/>
-        </w:rPr>
-        <w:t>订单</w:t>
-      </w:r>
-      <w:r>
-        <w:rPr>
-          <w:rFonts w:hint="eastAsia"/>
-        </w:rPr>
-        <w:t>需求</w:t>
-      </w:r>
-      <w:r>
-        <w:rPr>
-          <w:rFonts w:hint="eastAsia"/>
-        </w:rPr>
-        <w:t>500</w:t>
-      </w:r>
-      <w:r>
-        <w:rPr>
-          <w:rFonts w:hint="eastAsia"/>
-        </w:rPr>
-        <w:t>件，徐家汇实体店发现店内</w:t>
-      </w:r>
-      <w:r>
-        <w:t>A</w:t>
-      </w:r>
-      <w:r>
-        <w:rPr>
-          <w:rFonts w:hint="eastAsia"/>
-        </w:rPr>
-        <w:t>产品数量不足，查询库存系统发现剩余</w:t>
-      </w:r>
-      <w:r>
-        <w:rPr>
-          <w:rFonts w:hint="eastAsia"/>
-        </w:rPr>
-        <w:t>500</w:t>
-      </w:r>
-      <w:r>
-        <w:rPr>
-          <w:rFonts w:hint="eastAsia"/>
-        </w:rPr>
-        <w:t>件后提交</w:t>
-      </w:r>
-      <w:r>
-        <w:rPr>
-          <w:rFonts w:hint="eastAsia"/>
-        </w:rPr>
-        <w:t>进货需求</w:t>
-      </w:r>
-      <w:r>
-        <w:rPr>
-          <w:rFonts w:hint="eastAsia"/>
-        </w:rPr>
-        <w:t>200</w:t>
-      </w:r>
-      <w:r>
-        <w:rPr>
-          <w:rFonts w:hint="eastAsia"/>
-        </w:rPr>
-        <w:t>件。</w:t>
-      </w:r>
-      <w:r>
-        <w:rPr>
-          <w:rFonts w:hint="eastAsia"/>
-        </w:rPr>
-        <w:t>此时库存管理员</w:t>
-      </w:r>
-      <w:r>
-        <w:rPr>
-          <w:rFonts w:hint="eastAsia"/>
-        </w:rPr>
-        <w:t>在</w:t>
-      </w:r>
-      <w:r>
-        <w:rPr>
-          <w:rFonts w:hint="eastAsia"/>
-        </w:rPr>
-        <w:t>处理完线上线下的订单需求后，实际</w:t>
-      </w:r>
-      <w:r>
-        <w:t>A</w:t>
-      </w:r>
-      <w:r>
-        <w:rPr>
-          <w:rFonts w:hint="eastAsia"/>
-        </w:rPr>
-        <w:t>库存为</w:t>
-      </w:r>
-      <w:r>
-        <w:rPr>
-          <w:rFonts w:hint="eastAsia"/>
-        </w:rPr>
-        <w:t>1000-500-200 = 300</w:t>
-      </w:r>
-      <w:r>
-        <w:rPr>
-          <w:rFonts w:hint="eastAsia"/>
-        </w:rPr>
-        <w:t>件。</w:t>
+        <w:t>不同员工可以查看</w:t>
+      </w:r>
+      <w:r>
+        <w:rPr>
+          <w:rFonts w:hint="eastAsia"/>
+        </w:rPr>
+        <w:t>/</w:t>
+      </w:r>
+      <w:r>
+        <w:rPr>
+          <w:rFonts w:hint="eastAsia"/>
+        </w:rPr>
+        <w:t>修改的信息</w:t>
+      </w:r>
+      <w:r>
+        <w:rPr>
+          <w:rFonts w:hint="eastAsia"/>
+        </w:rPr>
+        <w:t>需要有严格的权限意识。</w:t>
+      </w:r>
+      <w:r>
+        <w:rPr>
+          <w:rFonts w:hint="eastAsia"/>
+        </w:rPr>
+        <w:t>每个人只能接触符合自己负责范围的生产销售信息。</w:t>
+      </w:r>
+    </w:p>
+    <w:p>
+      <w:pPr>
+        <w:pStyle w:val="ListParagraph"/>
+        <w:numPr>
+          <w:ilvl w:val="1"/>
+          <w:numId w:val="2"/>
+        </w:numPr>
+        <w:rPr>
+          <w:rFonts w:hint="eastAsia"/>
+        </w:rPr>
+      </w:pPr>
+      <w:r>
+        <w:rPr>
+          <w:rFonts w:hint="eastAsia"/>
+        </w:rPr>
+        <w:t>实时统计功能：</w:t>
+      </w:r>
+      <w:r>
+        <w:rPr>
+          <w:rFonts w:hint="eastAsia"/>
+        </w:rPr>
+        <w:t>各项信息实时统计，帮助企业管理者掌握实时企业信息。</w:t>
+      </w:r>
+    </w:p>
+    <w:p>
+      <w:pPr>
+        <w:pStyle w:val="ListParagraph"/>
+        <w:numPr>
+          <w:ilvl w:val="1"/>
+          <w:numId w:val="2"/>
+        </w:numPr>
+      </w:pPr>
+      <w:r>
+        <w:rPr>
+          <w:rFonts w:hint="eastAsia"/>
+        </w:rPr>
+        <w:t>会员管理</w:t>
+      </w:r>
+      <w:r>
+        <w:rPr>
+          <w:rFonts w:hint="eastAsia"/>
+        </w:rPr>
+        <w:t>（</w:t>
+      </w:r>
+      <w:r>
+        <w:t>CRM</w:t>
+      </w:r>
+      <w:r>
+        <w:rPr>
+          <w:rFonts w:hint="eastAsia"/>
+        </w:rPr>
+        <w:t>）</w:t>
+      </w:r>
+      <w:r>
+        <w:rPr>
+          <w:rFonts w:hint="eastAsia"/>
+        </w:rPr>
+        <w:t>，促销打折：</w:t>
+      </w:r>
+    </w:p>
+    <w:p>
+      <w:pPr>
+        <w:pStyle w:val="ListParagraph"/>
+      </w:pPr>
+    </w:p>
+    <w:p>
+      <w:pPr>
+        <w:pStyle w:val="ListParagraph"/>
+      </w:pPr>
+    </w:p>
+    <w:p>
+      <w:pPr>
+        <w:pStyle w:val="ListParagraph"/>
+        <w:numPr>
+          <w:ilvl w:val="0"/>
+          <w:numId w:val="2"/>
+        </w:numPr>
+      </w:pPr>
+      <w:r>
+        <w:rPr>
+          <w:rFonts w:hint="eastAsia"/>
+        </w:rPr>
+        <w:t>用例详述</w:t>
+      </w:r>
+    </w:p>
+    <w:p>
+      <w:pPr>
+        <w:pStyle w:val="ListParagraph"/>
+        <w:numPr>
+          <w:ilvl w:val="1"/>
+          <w:numId w:val="2"/>
+        </w:numPr>
+      </w:pPr>
+      <w:r>
+        <w:rPr>
+          <w:rFonts w:hint="eastAsia"/>
+        </w:rPr>
+        <w:t>生产</w:t>
+      </w:r>
+      <w:r>
+        <w:rPr>
+          <w:rFonts w:hint="eastAsia"/>
+        </w:rPr>
+        <w:t>管理</w:t>
+      </w:r>
+      <w:r>
+        <w:rPr>
+          <w:rFonts w:hint="eastAsia"/>
+        </w:rPr>
+        <w:t>：</w:t>
+      </w:r>
+    </w:p>
+    <w:p>
+      <w:pPr>
+        <w:pStyle w:val="ListParagraph"/>
+        <w:ind w:left="1440"/>
+      </w:pPr>
+      <w:r>
+        <w:rPr>
+          <w:rFonts w:hint="eastAsia"/>
+        </w:rPr>
+        <w:t>用例号：</w:t>
+      </w:r>
+      <w:r>
+        <w:rPr>
+          <w:rFonts w:hint="eastAsia"/>
+        </w:rPr>
+        <w:t>1-1</w:t>
+      </w:r>
+    </w:p>
+    <w:p>
+      <w:pPr>
+        <w:pStyle w:val="ListParagraph"/>
+        <w:ind w:left="1440"/>
+      </w:pPr>
+      <w:r>
+        <w:rPr>
+          <w:rFonts w:hint="eastAsia"/>
+        </w:rPr>
+        <w:t>用例名称：原材料进货</w:t>
+      </w:r>
+    </w:p>
+    <w:p>
+      <w:pPr>
+        <w:pStyle w:val="ListParagraph"/>
+        <w:ind w:left="1440"/>
+      </w:pPr>
+      <w:r>
+        <w:rPr>
+          <w:rFonts w:hint="eastAsia"/>
+        </w:rPr>
+        <w:t>用户角色：生产部门</w:t>
+      </w:r>
+      <w:r>
+        <w:rPr>
+          <w:rFonts w:hint="eastAsia"/>
+        </w:rPr>
+        <w:t>管理员</w:t>
+      </w:r>
+    </w:p>
+    <w:p>
+      <w:pPr>
+        <w:pStyle w:val="ListParagraph"/>
+        <w:ind w:left="1440"/>
+      </w:pPr>
+      <w:r>
+        <w:rPr>
+          <w:rFonts w:hint="eastAsia"/>
+        </w:rPr>
+        <w:t>基本流程</w:t>
+      </w:r>
+      <w:r>
+        <w:rPr>
+          <w:rFonts w:hint="eastAsia"/>
+        </w:rPr>
+        <w:t>：</w:t>
       </w:r>
     </w:p>
     <w:p>
@@ -1382,278 +2190,14 @@
         <w:rPr>
           <w:rFonts w:hint="eastAsia"/>
         </w:rPr>
-        <w:t>上述</w:t>
-      </w:r>
-      <w:r>
-        <w:t>B</w:t>
-      </w:r>
-      <w:r>
-        <w:rPr>
-          <w:rFonts w:hint="eastAsia"/>
-        </w:rPr>
-        <w:t>中，库存管理员</w:t>
-      </w:r>
-      <w:r>
-        <w:rPr>
-          <w:rFonts w:hint="eastAsia"/>
-        </w:rPr>
-        <w:t>需要分别对</w:t>
-      </w:r>
-      <w:r>
-        <w:rPr>
-          <w:rFonts w:hint="eastAsia"/>
-        </w:rPr>
-        <w:t>500</w:t>
-      </w:r>
-      <w:r>
-        <w:rPr>
-          <w:rFonts w:hint="eastAsia"/>
-        </w:rPr>
-        <w:t>件线上订单需求以及</w:t>
-      </w:r>
-      <w:r>
-        <w:rPr>
-          <w:rFonts w:hint="eastAsia"/>
-        </w:rPr>
-        <w:t>200</w:t>
-      </w:r>
-      <w:r>
-        <w:rPr>
-          <w:rFonts w:hint="eastAsia"/>
-        </w:rPr>
-        <w:t>件实体店进货单进行处理，处理方式如下：</w:t>
-      </w:r>
-    </w:p>
-    <w:p>
-      <w:pPr>
-        <w:pStyle w:val="ListParagraph"/>
-        <w:numPr>
-          <w:ilvl w:val="3"/>
-          <w:numId w:val="2"/>
-        </w:numPr>
-      </w:pPr>
-      <w:r>
-        <w:rPr>
-          <w:rFonts w:hint="eastAsia"/>
-        </w:rPr>
-        <w:t>例如</w:t>
-      </w:r>
-      <w:r>
-        <w:rPr>
-          <w:rFonts w:hint="eastAsia"/>
-        </w:rPr>
-        <w:t>500</w:t>
-      </w:r>
-      <w:r>
-        <w:rPr>
-          <w:rFonts w:hint="eastAsia"/>
-        </w:rPr>
-        <w:t>件产品来自于</w:t>
-      </w:r>
-      <w:r>
-        <w:rPr>
-          <w:rFonts w:hint="eastAsia"/>
-        </w:rPr>
-        <w:t>前</w:t>
-      </w:r>
-      <w:r>
-        <w:rPr>
-          <w:rFonts w:hint="eastAsia"/>
-        </w:rPr>
-        <w:t>一天的所有订单，下者为</w:t>
-      </w:r>
-      <w:r>
-        <w:rPr>
-          <w:rFonts w:hint="eastAsia"/>
-        </w:rPr>
-        <w:t>诸多散户。系统会</w:t>
-      </w:r>
-      <w:r>
-        <w:rPr>
-          <w:rFonts w:hint="eastAsia"/>
-        </w:rPr>
-        <w:t>自动</w:t>
-      </w:r>
-      <w:r>
-        <w:rPr>
-          <w:rFonts w:hint="eastAsia"/>
-        </w:rPr>
-        <w:t>按照地域</w:t>
-      </w:r>
-      <w:r>
-        <w:rPr>
-          <w:rFonts w:hint="eastAsia"/>
-        </w:rPr>
-        <w:t>对订单进行分组，管理</w:t>
-      </w:r>
-      <w:r>
-        <w:rPr>
-          <w:rFonts w:hint="eastAsia"/>
-        </w:rPr>
-        <w:t>员</w:t>
-      </w:r>
-      <w:r>
-        <w:rPr>
-          <w:rFonts w:hint="eastAsia"/>
-        </w:rPr>
-        <w:t>打印出分组单据</w:t>
-      </w:r>
-      <w:r>
-        <w:rPr>
-          <w:rFonts w:hint="eastAsia"/>
-        </w:rPr>
-        <w:t>后需准备好货品并</w:t>
-      </w:r>
-      <w:r>
-        <w:rPr>
-          <w:rFonts w:hint="eastAsia"/>
-        </w:rPr>
-        <w:t>联系</w:t>
-      </w:r>
-      <w:r>
-        <w:rPr>
-          <w:rFonts w:hint="eastAsia"/>
-        </w:rPr>
-        <w:t>物流</w:t>
-      </w:r>
-      <w:r>
-        <w:rPr>
-          <w:rFonts w:hint="eastAsia"/>
-        </w:rPr>
-        <w:t>打包</w:t>
-      </w:r>
-      <w:r>
-        <w:rPr>
-          <w:rFonts w:hint="eastAsia"/>
-        </w:rPr>
-        <w:t>发货</w:t>
-      </w:r>
-      <w:r>
-        <w:rPr>
-          <w:rFonts w:hint="eastAsia"/>
-        </w:rPr>
-        <w:t>。</w:t>
-      </w:r>
-    </w:p>
-    <w:p>
-      <w:pPr>
-        <w:pStyle w:val="ListParagraph"/>
-        <w:numPr>
-          <w:ilvl w:val="3"/>
-          <w:numId w:val="2"/>
-        </w:numPr>
-      </w:pPr>
-      <w:r>
-        <w:rPr>
-          <w:rFonts w:hint="eastAsia"/>
-        </w:rPr>
         <w:lastRenderedPageBreak/>
-        <w:t>200</w:t>
-      </w:r>
-      <w:r>
-        <w:rPr>
-          <w:rFonts w:hint="eastAsia"/>
-        </w:rPr>
-        <w:t>件产品需求来自线下实体店，管理员准备好货品后通知公司内部送货车发货。</w:t>
-      </w:r>
-      <w:r>
-        <w:rPr>
-          <w:rFonts w:hint="eastAsia"/>
-        </w:rPr>
-        <w:t>（当然管理员也可以像</w:t>
-      </w:r>
-      <w:r>
-        <w:rPr>
-          <w:rFonts w:hint="eastAsia"/>
-        </w:rPr>
-        <w:t>1.3.</w:t>
-      </w:r>
-      <w:r>
-        <w:t>C.1</w:t>
-      </w:r>
-      <w:r>
-        <w:rPr>
-          <w:rFonts w:hint="eastAsia"/>
-        </w:rPr>
-        <w:t>一样让第三方物流打包发货</w:t>
-      </w:r>
-      <w:r>
-        <w:rPr>
-          <w:rFonts w:hint="eastAsia"/>
-        </w:rPr>
-        <w:t>，关键看哪个成本</w:t>
-      </w:r>
-      <w:r>
-        <w:rPr>
-          <w:rFonts w:hint="eastAsia"/>
-        </w:rPr>
-        <w:t>更低，效率更高）</w:t>
-      </w:r>
-    </w:p>
-    <w:p>
-      <w:pPr>
-        <w:pStyle w:val="ListParagraph"/>
-        <w:numPr>
-          <w:ilvl w:val="3"/>
-          <w:numId w:val="2"/>
-        </w:numPr>
-      </w:pPr>
-      <w:r>
-        <w:rPr>
-          <w:rFonts w:hint="eastAsia"/>
-        </w:rPr>
-        <w:t>上述</w:t>
-      </w:r>
-      <w:r>
-        <w:rPr>
-          <w:rFonts w:hint="eastAsia"/>
-        </w:rPr>
-        <w:t>700</w:t>
-      </w:r>
-      <w:r>
-        <w:rPr>
-          <w:rFonts w:hint="eastAsia"/>
-        </w:rPr>
-        <w:t>件产品</w:t>
-      </w:r>
-      <w:r>
-        <w:rPr>
-          <w:rFonts w:hint="eastAsia"/>
-        </w:rPr>
-        <w:t>在发货前的状态为预留态，即无法再被预定（除非退单发生，详见退单流程）</w:t>
-      </w:r>
-      <w:r>
-        <w:rPr>
-          <w:rFonts w:hint="eastAsia"/>
-        </w:rPr>
-        <w:t>。物流打包发货后状态迁移为物流发货中，管理员需要更新系统中订单的状态反映该变化。</w:t>
-      </w:r>
-    </w:p>
-    <w:p>
-      <w:pPr>
-        <w:pStyle w:val="ListParagraph"/>
-        <w:numPr>
-          <w:ilvl w:val="1"/>
-          <w:numId w:val="2"/>
-        </w:numPr>
-      </w:pPr>
-      <w:r>
-        <w:rPr>
-          <w:rFonts w:hint="eastAsia"/>
-        </w:rPr>
-        <w:t>订单</w:t>
-      </w:r>
-      <w:r>
-        <w:rPr>
-          <w:rFonts w:hint="eastAsia"/>
-        </w:rPr>
-        <w:t>管理</w:t>
-      </w:r>
-      <w:r>
-        <w:rPr>
-          <w:rFonts w:hint="eastAsia"/>
-        </w:rPr>
-        <w:t>：</w:t>
+        <w:t>生产部门</w:t>
+      </w:r>
+      <w:r>
+        <w:rPr>
+          <w:rFonts w:hint="eastAsia"/>
+        </w:rPr>
+        <w:t>管理员接受入库的原材料，验货清点后输入下述信息。</w:t>
       </w:r>
     </w:p>
     <w:p>
@@ -1668,46 +2212,85 @@
         <w:rPr>
           <w:rFonts w:hint="eastAsia"/>
         </w:rPr>
-        <w:t>用于和实体店</w:t>
-      </w:r>
-      <w:r>
-        <w:rPr>
-          <w:rFonts w:hint="eastAsia"/>
-        </w:rPr>
-        <w:t>/</w:t>
-      </w:r>
-      <w:r>
-        <w:rPr>
-          <w:rFonts w:hint="eastAsia"/>
-        </w:rPr>
-        <w:t>网上销售集成，</w:t>
-      </w:r>
-      <w:r>
-        <w:rPr>
-          <w:rFonts w:hint="eastAsia"/>
-        </w:rPr>
-        <w:t>跟踪每瓶油的生命周期，支持退货管理</w:t>
-      </w:r>
-      <w:r>
-        <w:rPr>
-          <w:rFonts w:hint="eastAsia"/>
-        </w:rPr>
-        <w:t>。</w:t>
-      </w:r>
-    </w:p>
-    <w:p>
-      <w:pPr>
-        <w:pStyle w:val="ListParagraph"/>
-        <w:numPr>
-          <w:ilvl w:val="3"/>
-          <w:numId w:val="2"/>
-        </w:numPr>
-      </w:pPr>
-      <w:r>
-        <w:rPr>
-          <w:rFonts w:hint="eastAsia"/>
-        </w:rPr>
-        <w:t>针对实体店，原始订单直接在内部生成。即门店发现存货低于</w:t>
+        <w:t>输入入库时间，送货方，入库数量，原材料生产时间，存储地点等信息。</w:t>
+      </w:r>
+    </w:p>
+    <w:p>
+      <w:pPr>
+        <w:pStyle w:val="ListParagraph"/>
+        <w:ind w:left="2160"/>
+      </w:pPr>
+    </w:p>
+    <w:p>
+      <w:pPr>
+        <w:pStyle w:val="ListParagraph"/>
+        <w:ind w:left="2160"/>
+      </w:pPr>
+    </w:p>
+    <w:p>
+      <w:pPr>
+        <w:pStyle w:val="ListParagraph"/>
+        <w:ind w:left="1440"/>
+      </w:pPr>
+      <w:r>
+        <w:rPr>
+          <w:rFonts w:hint="eastAsia"/>
+        </w:rPr>
+        <w:t>用例号：</w:t>
+      </w:r>
+      <w:r>
+        <w:rPr>
+          <w:rFonts w:hint="eastAsia"/>
+        </w:rPr>
+        <w:t>1-2</w:t>
+      </w:r>
+    </w:p>
+    <w:p>
+      <w:pPr>
+        <w:pStyle w:val="ListParagraph"/>
+        <w:ind w:left="1440"/>
+      </w:pPr>
+      <w:r>
+        <w:rPr>
+          <w:rFonts w:hint="eastAsia"/>
+        </w:rPr>
+        <w:t>用例名称：</w:t>
+      </w:r>
+      <w:r>
+        <w:rPr>
+          <w:rFonts w:hint="eastAsia"/>
+        </w:rPr>
+        <w:t>生产线出货</w:t>
+      </w:r>
+    </w:p>
+    <w:p>
+      <w:pPr>
+        <w:pStyle w:val="ListParagraph"/>
+        <w:ind w:left="1440"/>
+      </w:pPr>
+      <w:r>
+        <w:rPr>
+          <w:rFonts w:hint="eastAsia"/>
+        </w:rPr>
+        <w:t>用户角色：</w:t>
+      </w:r>
+      <w:r>
+        <w:rPr>
+          <w:rFonts w:hint="eastAsia"/>
+        </w:rPr>
+        <w:t>生产部门管理员</w:t>
+      </w:r>
+    </w:p>
+    <w:p>
+      <w:pPr>
+        <w:pStyle w:val="ListParagraph"/>
+        <w:ind w:left="1440"/>
+      </w:pPr>
+      <w:r>
+        <w:rPr>
+          <w:rFonts w:hint="eastAsia"/>
+        </w:rPr>
+        <w:t>基本流程：</w:t>
       </w:r>
     </w:p>
     <w:p>
@@ -1722,67 +2305,13 @@
         <w:rPr>
           <w:rFonts w:hint="eastAsia"/>
         </w:rPr>
-        <w:t>提供和各大网络销售和手机移动端（微信）集成接口。</w:t>
-      </w:r>
-    </w:p>
-    <w:p>
-      <w:pPr>
-        <w:pStyle w:val="ListParagraph"/>
-        <w:numPr>
-          <w:ilvl w:val="1"/>
-          <w:numId w:val="2"/>
-        </w:numPr>
-      </w:pPr>
-      <w:r>
-        <w:rPr>
-          <w:rFonts w:hint="eastAsia"/>
-        </w:rPr>
-        <w:t>物流单管理</w:t>
-      </w:r>
-      <w:r>
-        <w:rPr>
-          <w:rFonts w:hint="eastAsia"/>
-        </w:rPr>
-        <w:t>：</w:t>
-      </w:r>
-      <w:r>
-        <w:rPr>
-          <w:rFonts w:hint="eastAsia"/>
-        </w:rPr>
-        <w:t>用于跟踪</w:t>
-      </w:r>
-      <w:r>
-        <w:rPr>
-          <w:rFonts w:hint="eastAsia"/>
-        </w:rPr>
-        <w:t>物流方信息</w:t>
-      </w:r>
-      <w:r>
-        <w:rPr>
-          <w:rFonts w:hint="eastAsia"/>
-        </w:rPr>
-        <w:t>。</w:t>
-      </w:r>
-    </w:p>
-    <w:p>
-      <w:pPr>
-        <w:pStyle w:val="ListParagraph"/>
-        <w:numPr>
-          <w:ilvl w:val="1"/>
-          <w:numId w:val="2"/>
-        </w:numPr>
-      </w:pPr>
-      <w:r>
-        <w:rPr>
-          <w:rFonts w:hint="eastAsia"/>
-        </w:rPr>
-        <w:t>用户和权限管理</w:t>
-      </w:r>
-      <w:r>
-        <w:rPr>
-          <w:rFonts w:hint="eastAsia"/>
-        </w:rPr>
-        <w:t>：</w:t>
+        <w:t>成品油</w:t>
+      </w:r>
+      <w:r>
+        <w:rPr>
+          <w:rFonts w:hint="eastAsia"/>
+        </w:rPr>
+        <w:t>生产好，装箱。</w:t>
       </w:r>
     </w:p>
     <w:p>
@@ -1797,335 +2326,6 @@
         <w:rPr>
           <w:rFonts w:hint="eastAsia"/>
         </w:rPr>
-        <w:t>每个使用此系统的员工必须要有对应的用户信息，并和短信，微信群发功能相联系。</w:t>
-      </w:r>
-    </w:p>
-    <w:p>
-      <w:pPr>
-        <w:pStyle w:val="ListParagraph"/>
-        <w:numPr>
-          <w:ilvl w:val="2"/>
-          <w:numId w:val="2"/>
-        </w:numPr>
-      </w:pPr>
-      <w:r>
-        <w:rPr>
-          <w:rFonts w:hint="eastAsia"/>
-        </w:rPr>
-        <w:t>不同员工可以查看</w:t>
-      </w:r>
-      <w:r>
-        <w:rPr>
-          <w:rFonts w:hint="eastAsia"/>
-        </w:rPr>
-        <w:t>/</w:t>
-      </w:r>
-      <w:r>
-        <w:rPr>
-          <w:rFonts w:hint="eastAsia"/>
-        </w:rPr>
-        <w:t>修改的信息</w:t>
-      </w:r>
-      <w:r>
-        <w:rPr>
-          <w:rFonts w:hint="eastAsia"/>
-        </w:rPr>
-        <w:t>需要有严格的权限意识。</w:t>
-      </w:r>
-      <w:r>
-        <w:rPr>
-          <w:rFonts w:hint="eastAsia"/>
-        </w:rPr>
-        <w:t>每个人只能接触符合自己负责范围的生产销售信息。</w:t>
-      </w:r>
-    </w:p>
-    <w:p>
-      <w:pPr>
-        <w:pStyle w:val="ListParagraph"/>
-        <w:numPr>
-          <w:ilvl w:val="1"/>
-          <w:numId w:val="2"/>
-        </w:numPr>
-      </w:pPr>
-      <w:r>
-        <w:rPr>
-          <w:rFonts w:hint="eastAsia"/>
-        </w:rPr>
-        <w:t>实时统计功能：</w:t>
-      </w:r>
-      <w:r>
-        <w:rPr>
-          <w:rFonts w:hint="eastAsia"/>
-        </w:rPr>
-        <w:t>各项信息实时统计，帮助企业管理者掌握实时企业信息。</w:t>
-      </w:r>
-    </w:p>
-    <w:p>
-      <w:pPr>
-        <w:pStyle w:val="ListParagraph"/>
-      </w:pPr>
-    </w:p>
-    <w:p>
-      <w:pPr>
-        <w:pStyle w:val="ListParagraph"/>
-      </w:pPr>
-    </w:p>
-    <w:p>
-      <w:pPr>
-        <w:pStyle w:val="ListParagraph"/>
-        <w:numPr>
-          <w:ilvl w:val="0"/>
-          <w:numId w:val="2"/>
-        </w:numPr>
-      </w:pPr>
-      <w:r>
-        <w:rPr>
-          <w:rFonts w:hint="eastAsia"/>
-        </w:rPr>
-        <w:t>用例详述</w:t>
-      </w:r>
-    </w:p>
-    <w:p>
-      <w:pPr>
-        <w:pStyle w:val="ListParagraph"/>
-        <w:numPr>
-          <w:ilvl w:val="1"/>
-          <w:numId w:val="2"/>
-        </w:numPr>
-      </w:pPr>
-      <w:r>
-        <w:rPr>
-          <w:rFonts w:hint="eastAsia"/>
-        </w:rPr>
-        <w:t>生产</w:t>
-      </w:r>
-      <w:r>
-        <w:rPr>
-          <w:rFonts w:hint="eastAsia"/>
-        </w:rPr>
-        <w:t>管理</w:t>
-      </w:r>
-      <w:r>
-        <w:rPr>
-          <w:rFonts w:hint="eastAsia"/>
-        </w:rPr>
-        <w:t>：</w:t>
-      </w:r>
-    </w:p>
-    <w:p>
-      <w:pPr>
-        <w:pStyle w:val="ListParagraph"/>
-        <w:ind w:left="1440"/>
-      </w:pPr>
-      <w:r>
-        <w:rPr>
-          <w:rFonts w:hint="eastAsia"/>
-        </w:rPr>
-        <w:t>用例号：</w:t>
-      </w:r>
-      <w:r>
-        <w:rPr>
-          <w:rFonts w:hint="eastAsia"/>
-        </w:rPr>
-        <w:t>1-1</w:t>
-      </w:r>
-    </w:p>
-    <w:p>
-      <w:pPr>
-        <w:pStyle w:val="ListParagraph"/>
-        <w:ind w:left="1440"/>
-      </w:pPr>
-      <w:r>
-        <w:rPr>
-          <w:rFonts w:hint="eastAsia"/>
-        </w:rPr>
-        <w:t>用例名称：原材料进货</w:t>
-      </w:r>
-    </w:p>
-    <w:p>
-      <w:pPr>
-        <w:pStyle w:val="ListParagraph"/>
-        <w:ind w:left="1440"/>
-      </w:pPr>
-      <w:r>
-        <w:rPr>
-          <w:rFonts w:hint="eastAsia"/>
-        </w:rPr>
-        <w:t>用户角色：生产部门</w:t>
-      </w:r>
-      <w:r>
-        <w:rPr>
-          <w:rFonts w:hint="eastAsia"/>
-        </w:rPr>
-        <w:t>管理员</w:t>
-      </w:r>
-    </w:p>
-    <w:p>
-      <w:pPr>
-        <w:pStyle w:val="ListParagraph"/>
-        <w:ind w:left="1440"/>
-      </w:pPr>
-      <w:r>
-        <w:rPr>
-          <w:rFonts w:hint="eastAsia"/>
-        </w:rPr>
-        <w:t>基本流程</w:t>
-      </w:r>
-      <w:r>
-        <w:rPr>
-          <w:rFonts w:hint="eastAsia"/>
-        </w:rPr>
-        <w:t>：</w:t>
-      </w:r>
-    </w:p>
-    <w:p>
-      <w:pPr>
-        <w:pStyle w:val="ListParagraph"/>
-        <w:numPr>
-          <w:ilvl w:val="2"/>
-          <w:numId w:val="2"/>
-        </w:numPr>
-      </w:pPr>
-      <w:r>
-        <w:rPr>
-          <w:rFonts w:hint="eastAsia"/>
-        </w:rPr>
-        <w:t>生产部门</w:t>
-      </w:r>
-      <w:r>
-        <w:rPr>
-          <w:rFonts w:hint="eastAsia"/>
-        </w:rPr>
-        <w:t>管理员接受入库的原材料，验货清点后输入下述信息。</w:t>
-      </w:r>
-    </w:p>
-    <w:p>
-      <w:pPr>
-        <w:pStyle w:val="ListParagraph"/>
-        <w:numPr>
-          <w:ilvl w:val="2"/>
-          <w:numId w:val="2"/>
-        </w:numPr>
-      </w:pPr>
-      <w:r>
-        <w:rPr>
-          <w:rFonts w:hint="eastAsia"/>
-        </w:rPr>
-        <w:t>输入入库时间，送货方，入库数量，原材料生产时间，存储地点等信息。</w:t>
-      </w:r>
-    </w:p>
-    <w:p>
-      <w:pPr>
-        <w:pStyle w:val="ListParagraph"/>
-        <w:ind w:left="2160"/>
-      </w:pPr>
-    </w:p>
-    <w:p>
-      <w:pPr>
-        <w:pStyle w:val="ListParagraph"/>
-        <w:ind w:left="2160"/>
-      </w:pPr>
-    </w:p>
-    <w:p>
-      <w:pPr>
-        <w:pStyle w:val="ListParagraph"/>
-        <w:ind w:left="1440"/>
-      </w:pPr>
-      <w:r>
-        <w:rPr>
-          <w:rFonts w:hint="eastAsia"/>
-        </w:rPr>
-        <w:t>用例号：</w:t>
-      </w:r>
-      <w:r>
-        <w:rPr>
-          <w:rFonts w:hint="eastAsia"/>
-        </w:rPr>
-        <w:t>1-2</w:t>
-      </w:r>
-    </w:p>
-    <w:p>
-      <w:pPr>
-        <w:pStyle w:val="ListParagraph"/>
-        <w:ind w:left="1440"/>
-      </w:pPr>
-      <w:r>
-        <w:rPr>
-          <w:rFonts w:hint="eastAsia"/>
-        </w:rPr>
-        <w:t>用例名称：</w:t>
-      </w:r>
-      <w:r>
-        <w:rPr>
-          <w:rFonts w:hint="eastAsia"/>
-        </w:rPr>
-        <w:t>生产线出货</w:t>
-      </w:r>
-    </w:p>
-    <w:p>
-      <w:pPr>
-        <w:pStyle w:val="ListParagraph"/>
-        <w:ind w:left="1440"/>
-      </w:pPr>
-      <w:r>
-        <w:rPr>
-          <w:rFonts w:hint="eastAsia"/>
-        </w:rPr>
-        <w:t>用户角色：</w:t>
-      </w:r>
-      <w:r>
-        <w:rPr>
-          <w:rFonts w:hint="eastAsia"/>
-        </w:rPr>
-        <w:t>生产部门管理员</w:t>
-      </w:r>
-    </w:p>
-    <w:p>
-      <w:pPr>
-        <w:pStyle w:val="ListParagraph"/>
-        <w:ind w:left="1440"/>
-      </w:pPr>
-      <w:r>
-        <w:rPr>
-          <w:rFonts w:hint="eastAsia"/>
-        </w:rPr>
-        <w:t>基本流程：</w:t>
-      </w:r>
-    </w:p>
-    <w:p>
-      <w:pPr>
-        <w:pStyle w:val="ListParagraph"/>
-        <w:numPr>
-          <w:ilvl w:val="2"/>
-          <w:numId w:val="2"/>
-        </w:numPr>
-      </w:pPr>
-      <w:r>
-        <w:rPr>
-          <w:rFonts w:hint="eastAsia"/>
-        </w:rPr>
-        <w:t>成品油</w:t>
-      </w:r>
-      <w:r>
-        <w:rPr>
-          <w:rFonts w:hint="eastAsia"/>
-        </w:rPr>
-        <w:t>生产好，装箱。</w:t>
-      </w:r>
-    </w:p>
-    <w:p>
-      <w:pPr>
-        <w:pStyle w:val="ListParagraph"/>
-        <w:numPr>
-          <w:ilvl w:val="2"/>
-          <w:numId w:val="2"/>
-        </w:numPr>
-      </w:pPr>
-      <w:r>
-        <w:rPr>
-          <w:rFonts w:hint="eastAsia"/>
-        </w:rPr>
-        <w:lastRenderedPageBreak/>
         <w:t>根据不同商品类型</w:t>
       </w:r>
       <w:r>
@@ -2438,7 +2638,7 @@
   <w:abstractNum w:abstractNumId="0">
     <w:nsid w:val="04753DF8"/>
     <w:multiLevelType w:val="hybridMultilevel"/>
-    <w:tmpl w:val="749A9CEE"/>
+    <w:tmpl w:val="373A07F0"/>
     <w:lvl w:ilvl="0" w:tplc="0409000F">
       <w:start w:val="1"/>
       <w:numFmt w:val="decimal"/>
@@ -3393,7 +3593,7 @@
 </file>
 
 <file path=customXml/itemProps1.xml><?xml version="1.0" encoding="utf-8"?>
-<ds:datastoreItem xmlns:ds="http://schemas.openxmlformats.org/officeDocument/2006/customXml" ds:itemID="{E94263BB-1B51-3D4A-A29B-03D362C571CE}">
+<ds:datastoreItem xmlns:ds="http://schemas.openxmlformats.org/officeDocument/2006/customXml" ds:itemID="{62AD8489-5EBD-9C41-B06F-7804BCE5A297}">
   <ds:schemaRefs>
     <ds:schemaRef ds:uri="http://schemas.openxmlformats.org/officeDocument/2006/bibliography"/>
   </ds:schemaRefs>

</xml_diff>